<commit_message>
1. Added: Dictionary of system.
</commit_message>
<xml_diff>
--- a/Docs/Requirements.docx
+++ b/Docs/Requirements.docx
@@ -137,79 +137,120 @@
         </w:rPr>
         <w:t xml:space="preserve">Applications in Practical High-End Computing </w:t>
       </w:r>
-    </w:p>
-    <w:p>
-      <w:pPr>
-        <w:ind w:left="357" w:firstLine="0"/>
-        <w:jc w:val="center"/>
-        <w:rPr>
-          <w:sz w:val="28"/>
-          <w:szCs w:val="28"/>
-        </w:rPr>
-      </w:pPr>
-      <w:r>
-        <w:rPr>
-          <w:sz w:val="28"/>
-          <w:szCs w:val="28"/>
-        </w:rPr>
-        <w:t>Assignment</w:t>
-      </w:r>
-      <w:r>
-        <w:rPr>
-          <w:sz w:val="28"/>
-          <w:szCs w:val="28"/>
-        </w:rPr>
-        <w:t xml:space="preserve"> - </w:t>
-      </w:r>
-      <w:r>
-        <w:rPr>
-          <w:sz w:val="28"/>
-          <w:szCs w:val="28"/>
-        </w:rPr>
-        <w:t>"</w:t>
-      </w:r>
-      <w:r>
-        <w:rPr>
-          <w:sz w:val="28"/>
-          <w:szCs w:val="28"/>
-        </w:rPr>
-        <w:t>Workflow Project</w:t>
-      </w:r>
-      <w:r>
-        <w:rPr>
-          <w:sz w:val="28"/>
-          <w:szCs w:val="28"/>
-        </w:rPr>
-        <w:t>"</w:t>
-      </w:r>
-    </w:p>
-    <w:p>
-      <w:pPr>
-        <w:ind w:left="357" w:firstLine="0"/>
-      </w:pPr>
-    </w:p>
-    <w:p>
-      <w:pPr>
-        <w:ind w:left="357" w:firstLine="0"/>
-        <w:jc w:val="center"/>
+      <w:r>
         <w:rPr>
           <w:b/>
           <w:sz w:val="48"/>
           <w:szCs w:val="48"/>
         </w:rPr>
-      </w:pPr>
-      <w:r>
+        <w:t>- Group Project</w:t>
+      </w:r>
+    </w:p>
+    <w:p>
+      <w:pPr>
+        <w:ind w:left="357" w:firstLine="0"/>
+        <w:jc w:val="center"/>
+        <w:rPr>
+          <w:sz w:val="28"/>
+          <w:szCs w:val="28"/>
+        </w:rPr>
+      </w:pPr>
+      <w:r>
+        <w:rPr>
+          <w:sz w:val="28"/>
+          <w:szCs w:val="28"/>
+        </w:rPr>
+        <w:t>Assignment</w:t>
+      </w:r>
+      <w:r>
+        <w:rPr>
+          <w:sz w:val="28"/>
+          <w:szCs w:val="28"/>
+        </w:rPr>
+        <w:t xml:space="preserve"> </w:t>
+      </w:r>
+      <w:r>
+        <w:rPr>
+          <w:sz w:val="28"/>
+          <w:szCs w:val="28"/>
+        </w:rPr>
+        <w:t xml:space="preserve"> </w:t>
+      </w:r>
+      <w:r>
+        <w:rPr>
+          <w:sz w:val="28"/>
+          <w:szCs w:val="28"/>
+        </w:rPr>
+        <w:t>-</w:t>
+      </w:r>
+      <w:r>
+        <w:rPr>
+          <w:sz w:val="28"/>
+          <w:szCs w:val="28"/>
+        </w:rPr>
+        <w:t xml:space="preserve"> </w:t>
+      </w:r>
+      <w:r>
+        <w:rPr>
+          <w:sz w:val="28"/>
+          <w:szCs w:val="28"/>
+        </w:rPr>
+        <w:t xml:space="preserve"> </w:t>
+      </w:r>
+      <w:r>
+        <w:rPr>
+          <w:sz w:val="28"/>
+          <w:szCs w:val="28"/>
+        </w:rPr>
+        <w:t>"</w:t>
+      </w:r>
+      <w:r>
+        <w:rPr>
+          <w:sz w:val="28"/>
+          <w:szCs w:val="28"/>
+        </w:rPr>
+        <w:t>Workflow</w:t>
+      </w:r>
+      <w:r>
+        <w:rPr>
+          <w:sz w:val="28"/>
+          <w:szCs w:val="28"/>
+        </w:rPr>
+        <w:t>"</w:t>
+      </w:r>
+    </w:p>
+    <w:p>
+      <w:pPr>
+        <w:ind w:left="357" w:firstLine="0"/>
+      </w:pPr>
+    </w:p>
+    <w:p>
+      <w:pPr>
+        <w:ind w:left="357" w:firstLine="0"/>
+        <w:jc w:val="center"/>
         <w:rPr>
           <w:b/>
           <w:sz w:val="48"/>
           <w:szCs w:val="48"/>
         </w:rPr>
+      </w:pPr>
+      <w:r>
+        <w:rPr>
+          <w:b/>
+          <w:sz w:val="48"/>
+          <w:szCs w:val="48"/>
+        </w:rPr>
         <w:t>Requirements</w:t>
       </w:r>
     </w:p>
     <w:p>
       <w:pPr>
         <w:ind w:left="357" w:firstLine="0"/>
+      </w:pPr>
+    </w:p>
+    <w:p>
+      <w:pPr>
+        <w:ind w:firstLine="0"/>
       </w:pPr>
     </w:p>
     <w:p>
@@ -253,70 +294,35 @@
         <w:t xml:space="preserve">: </w:t>
       </w:r>
       <w:r>
-        <w:t xml:space="preserve">      Mateusz </w:t>
-      </w:r>
-      <w:proofErr w:type="spellStart"/>
-      <w:r>
-        <w:t>Gołąb</w:t>
-      </w:r>
-      <w:proofErr w:type="spellEnd"/>
+        <w:t xml:space="preserve">      Mateusz Gołąb</w:t>
+      </w:r>
     </w:p>
     <w:p>
       <w:pPr>
         <w:spacing w:after="0" w:line="240" w:lineRule="auto"/>
         <w:ind w:left="6379" w:firstLine="0"/>
       </w:pPr>
-      <w:proofErr w:type="spellStart"/>
-      <w:r>
-        <w:t>Csaba</w:t>
-      </w:r>
-      <w:proofErr w:type="spellEnd"/>
-      <w:r>
-        <w:t xml:space="preserve"> </w:t>
-      </w:r>
-      <w:proofErr w:type="spellStart"/>
-      <w:r>
-        <w:t>Kerti</w:t>
-      </w:r>
-      <w:proofErr w:type="spellEnd"/>
+      <w:r>
+        <w:t>Csaba Kerti</w:t>
+      </w:r>
     </w:p>
     <w:p>
       <w:pPr>
         <w:spacing w:after="0" w:line="240" w:lineRule="auto"/>
         <w:ind w:left="6379" w:firstLine="0"/>
       </w:pPr>
-      <w:proofErr w:type="spellStart"/>
-      <w:r>
-        <w:t>Jakub</w:t>
-      </w:r>
-      <w:proofErr w:type="spellEnd"/>
-      <w:r>
-        <w:t xml:space="preserve"> </w:t>
-      </w:r>
-      <w:proofErr w:type="spellStart"/>
-      <w:r>
-        <w:t>Kiełbasa</w:t>
-      </w:r>
-      <w:proofErr w:type="spellEnd"/>
+      <w:r>
+        <w:t>Jakub Kiełbasa</w:t>
+      </w:r>
     </w:p>
     <w:p>
       <w:pPr>
         <w:spacing w:after="240" w:line="240" w:lineRule="auto"/>
         <w:ind w:left="6379" w:firstLine="0"/>
       </w:pPr>
-      <w:proofErr w:type="spellStart"/>
-      <w:r>
-        <w:t>Zsolt</w:t>
-      </w:r>
-      <w:proofErr w:type="spellEnd"/>
-      <w:r>
-        <w:t xml:space="preserve"> </w:t>
-      </w:r>
-      <w:proofErr w:type="spellStart"/>
-      <w:r>
-        <w:t>Kollarits</w:t>
-      </w:r>
-      <w:proofErr w:type="spellEnd"/>
+      <w:r>
+        <w:t>Zsolt Kollarits</w:t>
+      </w:r>
     </w:p>
     <w:p>
       <w:pPr>
@@ -337,50 +343,6 @@
       </w:r>
       <w:r>
         <w:t xml:space="preserve"> / SETC</w:t>
-      </w:r>
-    </w:p>
-    <w:p>
-      <w:pPr>
-        <w:ind w:firstLine="0"/>
-      </w:pPr>
-      <w:r>
-        <w:tab/>
-      </w:r>
-      <w:r>
-        <w:tab/>
-      </w:r>
-      <w:r>
-        <w:tab/>
-      </w:r>
-      <w:r>
-        <w:tab/>
-      </w:r>
-      <w:r>
-        <w:tab/>
-      </w:r>
-      <w:r>
-        <w:tab/>
-      </w:r>
-      <w:r>
-        <w:tab/>
-        <w:t xml:space="preserve"> </w:t>
-      </w:r>
-      <w:proofErr w:type="spellStart"/>
-      <w:r>
-        <w:t>Cranfield</w:t>
-      </w:r>
-      <w:proofErr w:type="spellEnd"/>
-      <w:r>
-        <w:t xml:space="preserve"> </w:t>
-      </w:r>
-      <w:r>
-        <w:t xml:space="preserve">   </w:t>
-      </w:r>
-      <w:r>
-        <w:t xml:space="preserve">   08/03</w:t>
-      </w:r>
-      <w:r>
-        <w:t>/2012</w:t>
       </w:r>
     </w:p>
     <w:p>
@@ -448,7 +410,7 @@
         </w:rPr>
         <w:fldChar w:fldCharType="separate"/>
       </w:r>
-      <w:hyperlink w:anchor="_Toc318054539" w:history="1">
+      <w:hyperlink w:anchor="_Toc318066272" w:history="1">
         <w:r>
           <w:rPr>
             <w:rStyle w:val="Hipercze"/>
@@ -490,7 +452,93 @@
             <w:noProof/>
             <w:webHidden/>
           </w:rPr>
-          <w:instrText xml:space="preserve"> PAGEREF _Toc318054539 \h </w:instrText>
+          <w:instrText xml:space="preserve"> PAGEREF _Toc318066272 \h </w:instrText>
+        </w:r>
+        <w:r>
+          <w:rPr>
+            <w:noProof/>
+            <w:webHidden/>
+          </w:rPr>
+        </w:r>
+        <w:r>
+          <w:rPr>
+            <w:noProof/>
+            <w:webHidden/>
+          </w:rPr>
+          <w:fldChar w:fldCharType="separate"/>
+        </w:r>
+        <w:r>
+          <w:rPr>
+            <w:noProof/>
+            <w:webHidden/>
+          </w:rPr>
+          <w:t>3</w:t>
+        </w:r>
+        <w:r>
+          <w:rPr>
+            <w:noProof/>
+            <w:webHidden/>
+          </w:rPr>
+          <w:fldChar w:fldCharType="end"/>
+        </w:r>
+      </w:hyperlink>
+    </w:p>
+    <w:p>
+      <w:pPr>
+        <w:pStyle w:val="Spistreci2"/>
+        <w:tabs>
+          <w:tab w:val="left" w:pos="1100"/>
+          <w:tab w:val="right" w:leader="dot" w:pos="9016"/>
+        </w:tabs>
+        <w:rPr>
+          <w:rFonts w:asciiTheme="minorHAnsi" w:hAnsiTheme="minorHAnsi"/>
+          <w:noProof/>
+          <w:sz w:val="22"/>
+        </w:rPr>
+      </w:pPr>
+      <w:hyperlink w:anchor="_Toc318066273" w:history="1">
+        <w:r>
+          <w:rPr>
+            <w:rStyle w:val="Hipercze"/>
+            <w:noProof/>
+          </w:rPr>
+          <w:t>a)</w:t>
+        </w:r>
+        <w:r>
+          <w:rPr>
+            <w:rFonts w:asciiTheme="minorHAnsi" w:hAnsiTheme="minorHAnsi"/>
+            <w:noProof/>
+            <w:sz w:val="22"/>
+          </w:rPr>
+          <w:tab/>
+        </w:r>
+        <w:r>
+          <w:rPr>
+            <w:rStyle w:val="Hipercze"/>
+            <w:noProof/>
+          </w:rPr>
+          <w:t>UML 2.0</w:t>
+        </w:r>
+        <w:r>
+          <w:rPr>
+            <w:noProof/>
+            <w:webHidden/>
+          </w:rPr>
+          <w:tab/>
+        </w:r>
+        <w:r>
+          <w:rPr>
+            <w:noProof/>
+            <w:webHidden/>
+          </w:rPr>
+          <w:fldChar w:fldCharType="begin"/>
+        </w:r>
+        <w:r>
+          <w:rPr>
+            <w:noProof/>
+            <w:webHidden/>
+          </w:rPr>
+          <w:instrText xml:space="preserve"> PAGEREF _Toc318066273 \h </w:instrText>
         </w:r>
         <w:r>
           <w:rPr>
@@ -534,7 +582,7 @@
           <w:sz w:val="22"/>
         </w:rPr>
       </w:pPr>
-      <w:hyperlink w:anchor="_Toc318054540" w:history="1">
+      <w:hyperlink w:anchor="_Toc318066274" w:history="1">
         <w:r>
           <w:rPr>
             <w:rStyle w:val="Hipercze"/>
@@ -576,7 +624,7 @@
             <w:noProof/>
             <w:webHidden/>
           </w:rPr>
-          <w:instrText xml:space="preserve"> PAGEREF _Toc318054540 \h </w:instrText>
+          <w:instrText xml:space="preserve"> PAGEREF _Toc318066274 \h </w:instrText>
         </w:r>
         <w:r>
           <w:rPr>
@@ -597,6 +645,388 @@
             <w:webHidden/>
           </w:rPr>
           <w:t>4</w:t>
+        </w:r>
+        <w:r>
+          <w:rPr>
+            <w:noProof/>
+            <w:webHidden/>
+          </w:rPr>
+          <w:fldChar w:fldCharType="end"/>
+        </w:r>
+      </w:hyperlink>
+    </w:p>
+    <w:p>
+      <w:pPr>
+        <w:pStyle w:val="Spistreci2"/>
+        <w:tabs>
+          <w:tab w:val="left" w:pos="1100"/>
+          <w:tab w:val="right" w:leader="dot" w:pos="9016"/>
+        </w:tabs>
+        <w:rPr>
+          <w:rFonts w:asciiTheme="minorHAnsi" w:hAnsiTheme="minorHAnsi"/>
+          <w:noProof/>
+          <w:sz w:val="22"/>
+        </w:rPr>
+      </w:pPr>
+      <w:hyperlink w:anchor="_Toc318066275" w:history="1">
+        <w:r>
+          <w:rPr>
+            <w:rStyle w:val="Hipercze"/>
+            <w:noProof/>
+          </w:rPr>
+          <w:t>a)</w:t>
+        </w:r>
+        <w:r>
+          <w:rPr>
+            <w:rFonts w:asciiTheme="minorHAnsi" w:hAnsiTheme="minorHAnsi"/>
+            <w:noProof/>
+            <w:sz w:val="22"/>
+          </w:rPr>
+          <w:tab/>
+        </w:r>
+        <w:r>
+          <w:rPr>
+            <w:rStyle w:val="Hipercze"/>
+            <w:noProof/>
+          </w:rPr>
+          <w:t>Actors</w:t>
+        </w:r>
+        <w:r>
+          <w:rPr>
+            <w:noProof/>
+            <w:webHidden/>
+          </w:rPr>
+          <w:tab/>
+        </w:r>
+        <w:r>
+          <w:rPr>
+            <w:noProof/>
+            <w:webHidden/>
+          </w:rPr>
+          <w:fldChar w:fldCharType="begin"/>
+        </w:r>
+        <w:r>
+          <w:rPr>
+            <w:noProof/>
+            <w:webHidden/>
+          </w:rPr>
+          <w:instrText xml:space="preserve"> PAGEREF _Toc318066275 \h </w:instrText>
+        </w:r>
+        <w:r>
+          <w:rPr>
+            <w:noProof/>
+            <w:webHidden/>
+          </w:rPr>
+        </w:r>
+        <w:r>
+          <w:rPr>
+            <w:noProof/>
+            <w:webHidden/>
+          </w:rPr>
+          <w:fldChar w:fldCharType="separate"/>
+        </w:r>
+        <w:r>
+          <w:rPr>
+            <w:noProof/>
+            <w:webHidden/>
+          </w:rPr>
+          <w:t>4</w:t>
+        </w:r>
+        <w:r>
+          <w:rPr>
+            <w:noProof/>
+            <w:webHidden/>
+          </w:rPr>
+          <w:fldChar w:fldCharType="end"/>
+        </w:r>
+      </w:hyperlink>
+    </w:p>
+    <w:p>
+      <w:pPr>
+        <w:pStyle w:val="Spistreci2"/>
+        <w:tabs>
+          <w:tab w:val="left" w:pos="1100"/>
+          <w:tab w:val="right" w:leader="dot" w:pos="9016"/>
+        </w:tabs>
+        <w:rPr>
+          <w:rFonts w:asciiTheme="minorHAnsi" w:hAnsiTheme="minorHAnsi"/>
+          <w:noProof/>
+          <w:sz w:val="22"/>
+        </w:rPr>
+      </w:pPr>
+      <w:hyperlink w:anchor="_Toc318066276" w:history="1">
+        <w:r>
+          <w:rPr>
+            <w:rStyle w:val="Hipercze"/>
+            <w:noProof/>
+          </w:rPr>
+          <w:t>b)</w:t>
+        </w:r>
+        <w:r>
+          <w:rPr>
+            <w:rFonts w:asciiTheme="minorHAnsi" w:hAnsiTheme="minorHAnsi"/>
+            <w:noProof/>
+            <w:sz w:val="22"/>
+          </w:rPr>
+          <w:tab/>
+        </w:r>
+        <w:r>
+          <w:rPr>
+            <w:rStyle w:val="Hipercze"/>
+            <w:noProof/>
+          </w:rPr>
+          <w:t>Other entities</w:t>
+        </w:r>
+        <w:r>
+          <w:rPr>
+            <w:noProof/>
+            <w:webHidden/>
+          </w:rPr>
+          <w:tab/>
+        </w:r>
+        <w:r>
+          <w:rPr>
+            <w:noProof/>
+            <w:webHidden/>
+          </w:rPr>
+          <w:fldChar w:fldCharType="begin"/>
+        </w:r>
+        <w:r>
+          <w:rPr>
+            <w:noProof/>
+            <w:webHidden/>
+          </w:rPr>
+          <w:instrText xml:space="preserve"> PAGEREF _Toc318066276 \h </w:instrText>
+        </w:r>
+        <w:r>
+          <w:rPr>
+            <w:noProof/>
+            <w:webHidden/>
+          </w:rPr>
+        </w:r>
+        <w:r>
+          <w:rPr>
+            <w:noProof/>
+            <w:webHidden/>
+          </w:rPr>
+          <w:fldChar w:fldCharType="separate"/>
+        </w:r>
+        <w:r>
+          <w:rPr>
+            <w:noProof/>
+            <w:webHidden/>
+          </w:rPr>
+          <w:t>4</w:t>
+        </w:r>
+        <w:r>
+          <w:rPr>
+            <w:noProof/>
+            <w:webHidden/>
+          </w:rPr>
+          <w:fldChar w:fldCharType="end"/>
+        </w:r>
+      </w:hyperlink>
+    </w:p>
+    <w:p>
+      <w:pPr>
+        <w:pStyle w:val="Spistreci3"/>
+        <w:tabs>
+          <w:tab w:val="right" w:leader="dot" w:pos="9016"/>
+        </w:tabs>
+        <w:rPr>
+          <w:rFonts w:asciiTheme="minorHAnsi" w:hAnsiTheme="minorHAnsi"/>
+          <w:noProof/>
+          <w:sz w:val="22"/>
+        </w:rPr>
+      </w:pPr>
+      <w:hyperlink w:anchor="_Toc318066277" w:history="1">
+        <w:r>
+          <w:rPr>
+            <w:rStyle w:val="Hipercze"/>
+            <w:noProof/>
+          </w:rPr>
+          <w:t>Access layer</w:t>
+        </w:r>
+        <w:r>
+          <w:rPr>
+            <w:noProof/>
+            <w:webHidden/>
+          </w:rPr>
+          <w:tab/>
+        </w:r>
+        <w:r>
+          <w:rPr>
+            <w:noProof/>
+            <w:webHidden/>
+          </w:rPr>
+          <w:fldChar w:fldCharType="begin"/>
+        </w:r>
+        <w:r>
+          <w:rPr>
+            <w:noProof/>
+            <w:webHidden/>
+          </w:rPr>
+          <w:instrText xml:space="preserve"> PAGEREF _Toc318066277 \h </w:instrText>
+        </w:r>
+        <w:r>
+          <w:rPr>
+            <w:noProof/>
+            <w:webHidden/>
+          </w:rPr>
+        </w:r>
+        <w:r>
+          <w:rPr>
+            <w:noProof/>
+            <w:webHidden/>
+          </w:rPr>
+          <w:fldChar w:fldCharType="separate"/>
+        </w:r>
+        <w:r>
+          <w:rPr>
+            <w:noProof/>
+            <w:webHidden/>
+          </w:rPr>
+          <w:t>4</w:t>
+        </w:r>
+        <w:r>
+          <w:rPr>
+            <w:noProof/>
+            <w:webHidden/>
+          </w:rPr>
+          <w:fldChar w:fldCharType="end"/>
+        </w:r>
+      </w:hyperlink>
+    </w:p>
+    <w:p>
+      <w:pPr>
+        <w:pStyle w:val="Spistreci3"/>
+        <w:tabs>
+          <w:tab w:val="right" w:leader="dot" w:pos="9016"/>
+        </w:tabs>
+        <w:rPr>
+          <w:rFonts w:asciiTheme="minorHAnsi" w:hAnsiTheme="minorHAnsi"/>
+          <w:noProof/>
+          <w:sz w:val="22"/>
+        </w:rPr>
+      </w:pPr>
+      <w:hyperlink w:anchor="_Toc318066278" w:history="1">
+        <w:r>
+          <w:rPr>
+            <w:rStyle w:val="Hipercze"/>
+            <w:noProof/>
+          </w:rPr>
+          <w:t>Control layer</w:t>
+        </w:r>
+        <w:r>
+          <w:rPr>
+            <w:noProof/>
+            <w:webHidden/>
+          </w:rPr>
+          <w:tab/>
+        </w:r>
+        <w:r>
+          <w:rPr>
+            <w:noProof/>
+            <w:webHidden/>
+          </w:rPr>
+          <w:fldChar w:fldCharType="begin"/>
+        </w:r>
+        <w:r>
+          <w:rPr>
+            <w:noProof/>
+            <w:webHidden/>
+          </w:rPr>
+          <w:instrText xml:space="preserve"> PAGEREF _Toc318066278 \h </w:instrText>
+        </w:r>
+        <w:r>
+          <w:rPr>
+            <w:noProof/>
+            <w:webHidden/>
+          </w:rPr>
+        </w:r>
+        <w:r>
+          <w:rPr>
+            <w:noProof/>
+            <w:webHidden/>
+          </w:rPr>
+          <w:fldChar w:fldCharType="separate"/>
+        </w:r>
+        <w:r>
+          <w:rPr>
+            <w:noProof/>
+            <w:webHidden/>
+          </w:rPr>
+          <w:t>5</w:t>
+        </w:r>
+        <w:r>
+          <w:rPr>
+            <w:noProof/>
+            <w:webHidden/>
+          </w:rPr>
+          <w:fldChar w:fldCharType="end"/>
+        </w:r>
+      </w:hyperlink>
+    </w:p>
+    <w:p>
+      <w:pPr>
+        <w:pStyle w:val="Spistreci3"/>
+        <w:tabs>
+          <w:tab w:val="right" w:leader="dot" w:pos="9016"/>
+        </w:tabs>
+        <w:rPr>
+          <w:rFonts w:asciiTheme="minorHAnsi" w:hAnsiTheme="minorHAnsi"/>
+          <w:noProof/>
+          <w:sz w:val="22"/>
+        </w:rPr>
+      </w:pPr>
+      <w:hyperlink w:anchor="_Toc318066279" w:history="1">
+        <w:r>
+          <w:rPr>
+            <w:rStyle w:val="Hipercze"/>
+            <w:noProof/>
+          </w:rPr>
+          <w:t>Calculation layer</w:t>
+        </w:r>
+        <w:r>
+          <w:rPr>
+            <w:noProof/>
+            <w:webHidden/>
+          </w:rPr>
+          <w:tab/>
+        </w:r>
+        <w:r>
+          <w:rPr>
+            <w:noProof/>
+            <w:webHidden/>
+          </w:rPr>
+          <w:fldChar w:fldCharType="begin"/>
+        </w:r>
+        <w:r>
+          <w:rPr>
+            <w:noProof/>
+            <w:webHidden/>
+          </w:rPr>
+          <w:instrText xml:space="preserve"> PAGEREF _Toc318066279 \h </w:instrText>
+        </w:r>
+        <w:r>
+          <w:rPr>
+            <w:noProof/>
+            <w:webHidden/>
+          </w:rPr>
+        </w:r>
+        <w:r>
+          <w:rPr>
+            <w:noProof/>
+            <w:webHidden/>
+          </w:rPr>
+          <w:fldChar w:fldCharType="separate"/>
+        </w:r>
+        <w:r>
+          <w:rPr>
+            <w:noProof/>
+            <w:webHidden/>
+          </w:rPr>
+          <w:t>5</w:t>
         </w:r>
         <w:r>
           <w:rPr>
@@ -620,7 +1050,7 @@
           <w:sz w:val="22"/>
         </w:rPr>
       </w:pPr>
-      <w:hyperlink w:anchor="_Toc318054541" w:history="1">
+      <w:hyperlink w:anchor="_Toc318066280" w:history="1">
         <w:r>
           <w:rPr>
             <w:rStyle w:val="Hipercze"/>
@@ -662,7 +1092,7 @@
             <w:noProof/>
             <w:webHidden/>
           </w:rPr>
-          <w:instrText xml:space="preserve"> PAGEREF _Toc318054541 \h </w:instrText>
+          <w:instrText xml:space="preserve"> PAGEREF _Toc318066280 \h </w:instrText>
         </w:r>
         <w:r>
           <w:rPr>
@@ -682,7 +1112,179 @@
             <w:noProof/>
             <w:webHidden/>
           </w:rPr>
-          <w:t>4</w:t>
+          <w:t>6</w:t>
+        </w:r>
+        <w:r>
+          <w:rPr>
+            <w:noProof/>
+            <w:webHidden/>
+          </w:rPr>
+          <w:fldChar w:fldCharType="end"/>
+        </w:r>
+      </w:hyperlink>
+    </w:p>
+    <w:p>
+      <w:pPr>
+        <w:pStyle w:val="Spistreci2"/>
+        <w:tabs>
+          <w:tab w:val="left" w:pos="1100"/>
+          <w:tab w:val="right" w:leader="dot" w:pos="9016"/>
+        </w:tabs>
+        <w:rPr>
+          <w:rFonts w:asciiTheme="minorHAnsi" w:hAnsiTheme="minorHAnsi"/>
+          <w:noProof/>
+          <w:sz w:val="22"/>
+        </w:rPr>
+      </w:pPr>
+      <w:hyperlink w:anchor="_Toc318066281" w:history="1">
+        <w:r>
+          <w:rPr>
+            <w:rStyle w:val="Hipercze"/>
+            <w:noProof/>
+          </w:rPr>
+          <w:t>a)</w:t>
+        </w:r>
+        <w:r>
+          <w:rPr>
+            <w:rFonts w:asciiTheme="minorHAnsi" w:hAnsiTheme="minorHAnsi"/>
+            <w:noProof/>
+            <w:sz w:val="22"/>
+          </w:rPr>
+          <w:tab/>
+        </w:r>
+        <w:r>
+          <w:rPr>
+            <w:rStyle w:val="Hipercze"/>
+            <w:noProof/>
+          </w:rPr>
+          <w:t>Functional requirements</w:t>
+        </w:r>
+        <w:r>
+          <w:rPr>
+            <w:noProof/>
+            <w:webHidden/>
+          </w:rPr>
+          <w:tab/>
+        </w:r>
+        <w:r>
+          <w:rPr>
+            <w:noProof/>
+            <w:webHidden/>
+          </w:rPr>
+          <w:fldChar w:fldCharType="begin"/>
+        </w:r>
+        <w:r>
+          <w:rPr>
+            <w:noProof/>
+            <w:webHidden/>
+          </w:rPr>
+          <w:instrText xml:space="preserve"> PAGEREF _Toc318066281 \h </w:instrText>
+        </w:r>
+        <w:r>
+          <w:rPr>
+            <w:noProof/>
+            <w:webHidden/>
+          </w:rPr>
+        </w:r>
+        <w:r>
+          <w:rPr>
+            <w:noProof/>
+            <w:webHidden/>
+          </w:rPr>
+          <w:fldChar w:fldCharType="separate"/>
+        </w:r>
+        <w:r>
+          <w:rPr>
+            <w:noProof/>
+            <w:webHidden/>
+          </w:rPr>
+          <w:t>6</w:t>
+        </w:r>
+        <w:r>
+          <w:rPr>
+            <w:noProof/>
+            <w:webHidden/>
+          </w:rPr>
+          <w:fldChar w:fldCharType="end"/>
+        </w:r>
+      </w:hyperlink>
+    </w:p>
+    <w:p>
+      <w:pPr>
+        <w:pStyle w:val="Spistreci2"/>
+        <w:tabs>
+          <w:tab w:val="left" w:pos="1100"/>
+          <w:tab w:val="right" w:leader="dot" w:pos="9016"/>
+        </w:tabs>
+        <w:rPr>
+          <w:rFonts w:asciiTheme="minorHAnsi" w:hAnsiTheme="minorHAnsi"/>
+          <w:noProof/>
+          <w:sz w:val="22"/>
+        </w:rPr>
+      </w:pPr>
+      <w:hyperlink w:anchor="_Toc318066282" w:history="1">
+        <w:r>
+          <w:rPr>
+            <w:rStyle w:val="Hipercze"/>
+            <w:noProof/>
+          </w:rPr>
+          <w:t>c)</w:t>
+        </w:r>
+        <w:r>
+          <w:rPr>
+            <w:rFonts w:asciiTheme="minorHAnsi" w:hAnsiTheme="minorHAnsi"/>
+            <w:noProof/>
+            <w:sz w:val="22"/>
+          </w:rPr>
+          <w:tab/>
+        </w:r>
+        <w:r>
+          <w:rPr>
+            <w:rStyle w:val="Hipercze"/>
+            <w:noProof/>
+          </w:rPr>
+          <w:t>Non-functional requirements</w:t>
+        </w:r>
+        <w:r>
+          <w:rPr>
+            <w:noProof/>
+            <w:webHidden/>
+          </w:rPr>
+          <w:tab/>
+        </w:r>
+        <w:r>
+          <w:rPr>
+            <w:noProof/>
+            <w:webHidden/>
+          </w:rPr>
+          <w:fldChar w:fldCharType="begin"/>
+        </w:r>
+        <w:r>
+          <w:rPr>
+            <w:noProof/>
+            <w:webHidden/>
+          </w:rPr>
+          <w:instrText xml:space="preserve"> PAGEREF _Toc318066282 \h </w:instrText>
+        </w:r>
+        <w:r>
+          <w:rPr>
+            <w:noProof/>
+            <w:webHidden/>
+          </w:rPr>
+        </w:r>
+        <w:r>
+          <w:rPr>
+            <w:noProof/>
+            <w:webHidden/>
+          </w:rPr>
+          <w:fldChar w:fldCharType="separate"/>
+        </w:r>
+        <w:r>
+          <w:rPr>
+            <w:noProof/>
+            <w:webHidden/>
+          </w:rPr>
+          <w:t>6</w:t>
         </w:r>
         <w:r>
           <w:rPr>
@@ -706,7 +1308,7 @@
           <w:sz w:val="22"/>
         </w:rPr>
       </w:pPr>
-      <w:hyperlink w:anchor="_Toc318054542" w:history="1">
+      <w:hyperlink w:anchor="_Toc318066283" w:history="1">
         <w:r>
           <w:rPr>
             <w:rStyle w:val="Hipercze"/>
@@ -748,7 +1350,7 @@
             <w:noProof/>
             <w:webHidden/>
           </w:rPr>
-          <w:instrText xml:space="preserve"> PAGEREF _Toc318054542 \h </w:instrText>
+          <w:instrText xml:space="preserve"> PAGEREF _Toc318066283 \h </w:instrText>
         </w:r>
         <w:r>
           <w:rPr>
@@ -768,7 +1370,179 @@
             <w:noProof/>
             <w:webHidden/>
           </w:rPr>
-          <w:t>4</w:t>
+          <w:t>7</w:t>
+        </w:r>
+        <w:r>
+          <w:rPr>
+            <w:noProof/>
+            <w:webHidden/>
+          </w:rPr>
+          <w:fldChar w:fldCharType="end"/>
+        </w:r>
+      </w:hyperlink>
+    </w:p>
+    <w:p>
+      <w:pPr>
+        <w:pStyle w:val="Spistreci2"/>
+        <w:tabs>
+          <w:tab w:val="left" w:pos="1100"/>
+          <w:tab w:val="right" w:leader="dot" w:pos="9016"/>
+        </w:tabs>
+        <w:rPr>
+          <w:rFonts w:asciiTheme="minorHAnsi" w:hAnsiTheme="minorHAnsi"/>
+          <w:noProof/>
+          <w:sz w:val="22"/>
+        </w:rPr>
+      </w:pPr>
+      <w:hyperlink w:anchor="_Toc318066284" w:history="1">
+        <w:r>
+          <w:rPr>
+            <w:rStyle w:val="Hipercze"/>
+            <w:noProof/>
+          </w:rPr>
+          <w:t>a)</w:t>
+        </w:r>
+        <w:r>
+          <w:rPr>
+            <w:rFonts w:asciiTheme="minorHAnsi" w:hAnsiTheme="minorHAnsi"/>
+            <w:noProof/>
+            <w:sz w:val="22"/>
+          </w:rPr>
+          <w:tab/>
+        </w:r>
+        <w:r>
+          <w:rPr>
+            <w:rStyle w:val="Hipercze"/>
+            <w:noProof/>
+          </w:rPr>
+          <w:t>Use case diagram</w:t>
+        </w:r>
+        <w:r>
+          <w:rPr>
+            <w:noProof/>
+            <w:webHidden/>
+          </w:rPr>
+          <w:tab/>
+        </w:r>
+        <w:r>
+          <w:rPr>
+            <w:noProof/>
+            <w:webHidden/>
+          </w:rPr>
+          <w:fldChar w:fldCharType="begin"/>
+        </w:r>
+        <w:r>
+          <w:rPr>
+            <w:noProof/>
+            <w:webHidden/>
+          </w:rPr>
+          <w:instrText xml:space="preserve"> PAGEREF _Toc318066284 \h </w:instrText>
+        </w:r>
+        <w:r>
+          <w:rPr>
+            <w:noProof/>
+            <w:webHidden/>
+          </w:rPr>
+        </w:r>
+        <w:r>
+          <w:rPr>
+            <w:noProof/>
+            <w:webHidden/>
+          </w:rPr>
+          <w:fldChar w:fldCharType="separate"/>
+        </w:r>
+        <w:r>
+          <w:rPr>
+            <w:noProof/>
+            <w:webHidden/>
+          </w:rPr>
+          <w:t>7</w:t>
+        </w:r>
+        <w:r>
+          <w:rPr>
+            <w:noProof/>
+            <w:webHidden/>
+          </w:rPr>
+          <w:fldChar w:fldCharType="end"/>
+        </w:r>
+      </w:hyperlink>
+    </w:p>
+    <w:p>
+      <w:pPr>
+        <w:pStyle w:val="Spistreci1"/>
+        <w:tabs>
+          <w:tab w:val="left" w:pos="880"/>
+          <w:tab w:val="right" w:leader="dot" w:pos="9016"/>
+        </w:tabs>
+        <w:rPr>
+          <w:rFonts w:asciiTheme="minorHAnsi" w:hAnsiTheme="minorHAnsi"/>
+          <w:noProof/>
+          <w:sz w:val="22"/>
+        </w:rPr>
+      </w:pPr>
+      <w:hyperlink w:anchor="_Toc318066285" w:history="1">
+        <w:r>
+          <w:rPr>
+            <w:rStyle w:val="Hipercze"/>
+            <w:noProof/>
+          </w:rPr>
+          <w:t>5.</w:t>
+        </w:r>
+        <w:r>
+          <w:rPr>
+            <w:rFonts w:asciiTheme="minorHAnsi" w:hAnsiTheme="minorHAnsi"/>
+            <w:noProof/>
+            <w:sz w:val="22"/>
+          </w:rPr>
+          <w:tab/>
+        </w:r>
+        <w:r>
+          <w:rPr>
+            <w:rStyle w:val="Hipercze"/>
+            <w:noProof/>
+          </w:rPr>
+          <w:t>Appendix A:  Used Tools</w:t>
+        </w:r>
+        <w:r>
+          <w:rPr>
+            <w:noProof/>
+            <w:webHidden/>
+          </w:rPr>
+          <w:tab/>
+        </w:r>
+        <w:r>
+          <w:rPr>
+            <w:noProof/>
+            <w:webHidden/>
+          </w:rPr>
+          <w:fldChar w:fldCharType="begin"/>
+        </w:r>
+        <w:r>
+          <w:rPr>
+            <w:noProof/>
+            <w:webHidden/>
+          </w:rPr>
+          <w:instrText xml:space="preserve"> PAGEREF _Toc318066285 \h </w:instrText>
+        </w:r>
+        <w:r>
+          <w:rPr>
+            <w:noProof/>
+            <w:webHidden/>
+          </w:rPr>
+        </w:r>
+        <w:r>
+          <w:rPr>
+            <w:noProof/>
+            <w:webHidden/>
+          </w:rPr>
+          <w:fldChar w:fldCharType="separate"/>
+        </w:r>
+        <w:r>
+          <w:rPr>
+            <w:noProof/>
+            <w:webHidden/>
+          </w:rPr>
+          <w:t>8</w:t>
         </w:r>
         <w:r>
           <w:rPr>
@@ -803,7 +1577,7 @@
       <w:pPr>
         <w:pStyle w:val="Nagwek1"/>
       </w:pPr>
-      <w:bookmarkStart w:id="0" w:name="_Toc318054539"/>
+      <w:bookmarkStart w:id="0" w:name="_Toc318066272"/>
       <w:r>
         <w:lastRenderedPageBreak/>
         <w:t>Summary</w:t>
@@ -833,6 +1607,26 @@
     </w:p>
     <w:p>
       <w:pPr>
+        <w:pStyle w:val="Nagwekabc"/>
+      </w:pPr>
+      <w:bookmarkStart w:id="1" w:name="_Toc318066273"/>
+      <w:r>
+        <w:t>UML 2.0</w:t>
+      </w:r>
+      <w:bookmarkEnd w:id="1"/>
+    </w:p>
+    <w:p>
+      <w:pPr>
+        <w:pStyle w:val="Nagwekabc"/>
+        <w:numPr>
+          <w:ilvl w:val="0"/>
+          <w:numId w:val="0"/>
+        </w:numPr>
+        <w:ind w:left="357"/>
+      </w:pPr>
+    </w:p>
+    <w:p>
+      <w:pPr>
         <w:ind w:firstLine="0"/>
         <w:jc w:val="left"/>
         <w:rPr>
@@ -848,49 +1642,475 @@
     </w:p>
     <w:p>
       <w:pPr>
-        <w:rPr>
-          <w:szCs w:val="24"/>
-        </w:rPr>
-      </w:pPr>
-    </w:p>
-    <w:p>
-      <w:pPr>
         <w:pStyle w:val="Nagwek1"/>
       </w:pPr>
-      <w:bookmarkStart w:id="1" w:name="_Toc318054540"/>
-      <w:r>
+      <w:bookmarkStart w:id="2" w:name="_Toc318066274"/>
+      <w:r>
+        <w:lastRenderedPageBreak/>
         <w:t xml:space="preserve">System's </w:t>
       </w:r>
       <w:r>
         <w:t>Dictionary</w:t>
       </w:r>
-      <w:bookmarkEnd w:id="1"/>
+      <w:bookmarkEnd w:id="2"/>
+    </w:p>
+    <w:p>
+      <w:r>
+        <w:t>In order to avoid as many misunderstandings as possible, authors decided to create dictionary of most terms being used during project.</w:t>
+      </w:r>
+    </w:p>
+    <w:p/>
+    <w:p>
+      <w:pPr>
+        <w:pStyle w:val="Nagwekabc"/>
+        <w:numPr>
+          <w:ilvl w:val="0"/>
+          <w:numId w:val="15"/>
+        </w:numPr>
+      </w:pPr>
+      <w:bookmarkStart w:id="3" w:name="_Toc318066275"/>
+      <w:r>
+        <w:t>Actors</w:t>
+      </w:r>
+      <w:bookmarkEnd w:id="3"/>
+    </w:p>
+    <w:p>
+      <w:pPr>
+        <w:pStyle w:val="NormalnyWeb"/>
+        <w:ind w:left="567"/>
+      </w:pPr>
+      <w:r>
+        <w:rPr>
+          <w:rStyle w:val="Pogrubienie"/>
+        </w:rPr>
+        <w:t>User</w:t>
+      </w:r>
+      <w:r>
+        <w:t xml:space="preserve"> - person using system. </w:t>
+      </w:r>
+    </w:p>
+    <w:p>
+      <w:pPr>
+        <w:pStyle w:val="NormalnyWeb"/>
+        <w:ind w:left="567"/>
+      </w:pPr>
+      <w:r>
+        <w:rPr>
+          <w:rStyle w:val="Pogrubienie"/>
+        </w:rPr>
+        <w:t>Scientist</w:t>
+      </w:r>
+      <w:r>
+        <w:t xml:space="preserve"> - User which can run simulation through terminal. </w:t>
+      </w:r>
+    </w:p>
+    <w:p>
+      <w:pPr>
+        <w:pStyle w:val="NormalnyWeb"/>
+        <w:ind w:left="567"/>
+      </w:pPr>
+      <w:r>
+        <w:rPr>
+          <w:rStyle w:val="Pogrubienie"/>
+        </w:rPr>
+        <w:t>Administrator</w:t>
+      </w:r>
+      <w:r>
+        <w:t xml:space="preserve"> - User responsible for configuration of the workflow. </w:t>
+      </w:r>
+    </w:p>
+    <w:p>
+      <w:pPr>
+        <w:pStyle w:val="Nagwekabc"/>
+        <w:numPr>
+          <w:ilvl w:val="0"/>
+          <w:numId w:val="0"/>
+        </w:numPr>
+        <w:ind w:left="357"/>
+      </w:pPr>
+    </w:p>
+    <w:p>
+      <w:pPr>
+        <w:pStyle w:val="Nagwekabc"/>
+        <w:numPr>
+          <w:ilvl w:val="0"/>
+          <w:numId w:val="0"/>
+        </w:numPr>
+        <w:ind w:left="357"/>
+      </w:pPr>
+      <w:r>
+        <w:rPr>
+          <w:noProof/>
+        </w:rPr>
+        <w:drawing>
+          <wp:anchor distT="0" distB="0" distL="114300" distR="114300" simplePos="0" relativeHeight="251661312" behindDoc="1" locked="0" layoutInCell="1" allowOverlap="1">
+            <wp:simplePos x="0" y="0"/>
+            <wp:positionH relativeFrom="column">
+              <wp:posOffset>1428750</wp:posOffset>
+            </wp:positionH>
+            <wp:positionV relativeFrom="paragraph">
+              <wp:posOffset>3176</wp:posOffset>
+            </wp:positionV>
+            <wp:extent cx="2581275" cy="2418930"/>
+            <wp:effectExtent l="19050" t="0" r="9525" b="0"/>
+            <wp:wrapNone/>
+            <wp:docPr id="4" name="Obraz 2"/>
+            <wp:cNvGraphicFramePr>
+              <a:graphicFrameLocks xmlns:a="http://schemas.openxmlformats.org/drawingml/2006/main" noChangeAspect="1"/>
+            </wp:cNvGraphicFramePr>
+            <a:graphic xmlns:a="http://schemas.openxmlformats.org/drawingml/2006/main">
+              <a:graphicData uri="http://schemas.openxmlformats.org/drawingml/2006/picture">
+                <pic:pic xmlns:pic="http://schemas.openxmlformats.org/drawingml/2006/picture">
+                  <pic:nvPicPr>
+                    <pic:cNvPr id="0" name="Picture 2"/>
+                    <pic:cNvPicPr>
+                      <a:picLocks noChangeAspect="1" noChangeArrowheads="1"/>
+                    </pic:cNvPicPr>
+                  </pic:nvPicPr>
+                  <pic:blipFill>
+                    <a:blip r:embed="rId8"/>
+                    <a:srcRect/>
+                    <a:stretch>
+                      <a:fillRect/>
+                    </a:stretch>
+                  </pic:blipFill>
+                  <pic:spPr bwMode="auto">
+                    <a:xfrm>
+                      <a:off x="0" y="0"/>
+                      <a:ext cx="2584850" cy="2422280"/>
+                    </a:xfrm>
+                    <a:prstGeom prst="rect">
+                      <a:avLst/>
+                    </a:prstGeom>
+                    <a:noFill/>
+                    <a:ln w="9525">
+                      <a:noFill/>
+                      <a:miter lim="800000"/>
+                      <a:headEnd/>
+                      <a:tailEnd/>
+                    </a:ln>
+                  </pic:spPr>
+                </pic:pic>
+              </a:graphicData>
+            </a:graphic>
+          </wp:anchor>
+        </w:drawing>
+      </w:r>
+    </w:p>
+    <w:p>
+      <w:pPr>
+        <w:pStyle w:val="Nagwekabc"/>
+        <w:numPr>
+          <w:ilvl w:val="0"/>
+          <w:numId w:val="0"/>
+        </w:numPr>
+        <w:ind w:left="357"/>
+      </w:pPr>
+    </w:p>
+    <w:p>
+      <w:pPr>
+        <w:pStyle w:val="Nagwekabc"/>
+        <w:numPr>
+          <w:ilvl w:val="0"/>
+          <w:numId w:val="0"/>
+        </w:numPr>
+        <w:ind w:left="357"/>
+      </w:pPr>
+    </w:p>
+    <w:p>
+      <w:pPr>
+        <w:pStyle w:val="Nagwekabc"/>
+        <w:numPr>
+          <w:ilvl w:val="0"/>
+          <w:numId w:val="0"/>
+        </w:numPr>
+        <w:ind w:left="357"/>
+      </w:pPr>
+    </w:p>
+    <w:p>
+      <w:pPr>
+        <w:pStyle w:val="Nagwekabc"/>
+        <w:numPr>
+          <w:ilvl w:val="0"/>
+          <w:numId w:val="0"/>
+        </w:numPr>
+        <w:ind w:left="357"/>
+      </w:pPr>
+    </w:p>
+    <w:p>
+      <w:pPr>
+        <w:pStyle w:val="Nagwekabc"/>
+        <w:numPr>
+          <w:ilvl w:val="0"/>
+          <w:numId w:val="0"/>
+        </w:numPr>
+        <w:ind w:left="357"/>
+      </w:pPr>
+    </w:p>
+    <w:p>
+      <w:pPr>
+        <w:pStyle w:val="Nagwekabc"/>
+        <w:numPr>
+          <w:ilvl w:val="0"/>
+          <w:numId w:val="0"/>
+        </w:numPr>
+        <w:ind w:left="357"/>
+      </w:pPr>
+    </w:p>
+    <w:p>
+      <w:pPr>
+        <w:rPr>
+          <w:b/>
+        </w:rPr>
+      </w:pPr>
+    </w:p>
+    <w:p>
+      <w:pPr>
+        <w:ind w:firstLine="0"/>
+      </w:pPr>
+      <w:r>
+        <w:t>Diagram showing dependencies between actors.</w:t>
+      </w:r>
+    </w:p>
+    <w:p>
+      <w:pPr>
+        <w:pStyle w:val="Nagwekabc"/>
+        <w:numPr>
+          <w:ilvl w:val="0"/>
+          <w:numId w:val="0"/>
+        </w:numPr>
+        <w:ind w:left="357"/>
+      </w:pPr>
+    </w:p>
+    <w:p>
+      <w:pPr>
+        <w:pStyle w:val="Nagwekabc"/>
+      </w:pPr>
+      <w:bookmarkStart w:id="4" w:name="_Toc318066276"/>
+      <w:r>
+        <w:t>Other</w:t>
+      </w:r>
+      <w:r>
+        <w:t xml:space="preserve"> entities</w:t>
+      </w:r>
+      <w:bookmarkEnd w:id="4"/>
+    </w:p>
+    <w:p>
+      <w:pPr>
+        <w:pStyle w:val="NormalnyWeb"/>
+      </w:pPr>
+      <w:r>
+        <w:rPr>
+          <w:rStyle w:val="Pogrubienie"/>
+        </w:rPr>
+        <w:t>System</w:t>
+      </w:r>
+      <w:r>
+        <w:t xml:space="preserve"> - all resources and programs used in order to realize project aims. Organised, logically in three layers: access, controlling and calculating one. </w:t>
+      </w:r>
+    </w:p>
+    <w:p>
+      <w:r>
+        <w:pict>
+          <v:rect id="_x0000_i1025" style="width:0;height:1.5pt" o:hralign="center" o:hrstd="t" o:hr="t" fillcolor="#a0a0a0" stroked="f"/>
+        </w:pict>
+      </w:r>
+    </w:p>
+    <w:p>
+      <w:pPr>
+        <w:pStyle w:val="Nagwek3"/>
+      </w:pPr>
+      <w:bookmarkStart w:id="5" w:name="Access_layer"/>
+      <w:bookmarkStart w:id="6" w:name="_Toc318066277"/>
+      <w:bookmarkEnd w:id="5"/>
+      <w:r>
+        <w:t>Access layer</w:t>
+      </w:r>
+      <w:bookmarkEnd w:id="6"/>
+    </w:p>
+    <w:p>
+      <w:pPr>
+        <w:pStyle w:val="NormalnyWeb"/>
+      </w:pPr>
+      <w:r>
+        <w:rPr>
+          <w:rStyle w:val="Pogrubienie"/>
+        </w:rPr>
+        <w:t>Client</w:t>
+      </w:r>
+      <w:r>
+        <w:t xml:space="preserve"> - program which gives Scientist possibility to remotely run simulation or Administrator to change settings of Workflow. </w:t>
+      </w:r>
+    </w:p>
+    <w:p>
+      <w:pPr>
+        <w:pStyle w:val="NormalnyWeb"/>
+      </w:pPr>
+      <w:r>
+        <w:rPr>
+          <w:rStyle w:val="Pogrubienie"/>
+        </w:rPr>
+        <w:t>Terminal</w:t>
+      </w:r>
+      <w:r>
+        <w:t xml:space="preserve"> - place where Client runs. </w:t>
+      </w:r>
+    </w:p>
+    <w:p>
+      <w:r>
+        <w:lastRenderedPageBreak/>
+        <w:pict>
+          <v:rect id="_x0000_i1026" style="width:0;height:1.5pt" o:hralign="center" o:hrstd="t" o:hr="t" fillcolor="#a0a0a0" stroked="f"/>
+        </w:pict>
+      </w:r>
+    </w:p>
+    <w:p>
+      <w:pPr>
+        <w:pStyle w:val="Nagwek3"/>
+      </w:pPr>
+      <w:bookmarkStart w:id="7" w:name="Control_layer"/>
+      <w:bookmarkStart w:id="8" w:name="_Toc318066278"/>
+      <w:bookmarkEnd w:id="7"/>
+      <w:r>
+        <w:t>Control layer</w:t>
+      </w:r>
+      <w:bookmarkEnd w:id="8"/>
+    </w:p>
+    <w:p>
+      <w:pPr>
+        <w:pStyle w:val="NormalnyWeb"/>
+      </w:pPr>
+      <w:r>
+        <w:rPr>
+          <w:rStyle w:val="Pogrubienie"/>
+        </w:rPr>
+        <w:t>Workflow</w:t>
+      </w:r>
+      <w:r>
+        <w:t xml:space="preserve"> - main program controlling system performance. Starting all managers and therefore, indirectly modules. </w:t>
+      </w:r>
+    </w:p>
+    <w:p>
+      <w:pPr>
+        <w:pStyle w:val="NormalnyWeb"/>
+      </w:pPr>
+      <w:r>
+        <w:rPr>
+          <w:rStyle w:val="Pogrubienie"/>
+        </w:rPr>
+        <w:t>Workflow Server</w:t>
+      </w:r>
+      <w:r>
+        <w:t xml:space="preserve"> - logical machine where Workflow runs. </w:t>
+      </w:r>
+    </w:p>
+    <w:p>
+      <w:pPr>
+        <w:pStyle w:val="NormalnyWeb"/>
+      </w:pPr>
+      <w:r>
+        <w:rPr>
+          <w:rStyle w:val="Pogrubienie"/>
+        </w:rPr>
+        <w:t>Workflow Sequence</w:t>
+      </w:r>
+      <w:r>
+        <w:t xml:space="preserve"> - ordered, connected list of programs performing actual work of system. Sequence of steps necessary to finish task. Set up by Administrator. </w:t>
+      </w:r>
+    </w:p>
+    <w:p>
+      <w:pPr>
+        <w:pStyle w:val="NormalnyWeb"/>
+      </w:pPr>
+      <w:r>
+        <w:rPr>
+          <w:rStyle w:val="Pogrubienie"/>
+        </w:rPr>
+        <w:t>Workflow Manager</w:t>
+      </w:r>
+      <w:r>
+        <w:t xml:space="preserve"> - program which executes and controls Workflow Sequence. Responsible for sending commands and parameters to particular Modules. </w:t>
+      </w:r>
+    </w:p>
+    <w:p>
+      <w:pPr>
+        <w:pStyle w:val="NormalnyWeb"/>
+      </w:pPr>
+      <w:r>
+        <w:rPr>
+          <w:rStyle w:val="Pogrubienie"/>
+        </w:rPr>
+        <w:t>Module</w:t>
+      </w:r>
+      <w:r>
+        <w:t xml:space="preserve"> - single unit-program within Workflow Sequence added by Administrator. </w:t>
+      </w:r>
+    </w:p>
+    <w:p>
+      <w:pPr>
+        <w:pStyle w:val="NormalnyWeb"/>
+      </w:pPr>
+      <w:r>
+        <w:rPr>
+          <w:rStyle w:val="Pogrubienie"/>
+        </w:rPr>
+        <w:t>Recovery Manager</w:t>
+      </w:r>
+      <w:r>
+        <w:t xml:space="preserve"> - program which performs all tasks in order to assure safe recovery in case of crush during execution of Workflow Manager. </w:t>
+      </w:r>
+    </w:p>
+    <w:p>
+      <w:r>
+        <w:pict>
+          <v:rect id="_x0000_i1027" style="width:0;height:1.5pt" o:hralign="center" o:hrstd="t" o:hr="t" fillcolor="#a0a0a0" stroked="f"/>
+        </w:pict>
+      </w:r>
+    </w:p>
+    <w:p>
+      <w:pPr>
+        <w:pStyle w:val="Nagwek3"/>
+      </w:pPr>
+      <w:bookmarkStart w:id="9" w:name="Calculation_layer"/>
+      <w:bookmarkStart w:id="10" w:name="_Toc318066279"/>
+      <w:bookmarkEnd w:id="9"/>
+      <w:r>
+        <w:t>Calculation layer</w:t>
+      </w:r>
+      <w:bookmarkEnd w:id="10"/>
+    </w:p>
+    <w:p>
+      <w:pPr>
+        <w:pStyle w:val="NormalnyWeb"/>
+      </w:pPr>
+      <w:r>
+        <w:rPr>
+          <w:rStyle w:val="Pogrubienie"/>
+        </w:rPr>
+        <w:t>Calculation Server</w:t>
+      </w:r>
+      <w:r>
+        <w:t xml:space="preserve"> - logical place where modules' calculations are being performed. </w:t>
+      </w:r>
     </w:p>
     <w:p>
       <w:pPr>
         <w:pStyle w:val="Nagwek1"/>
-      </w:pPr>
-      <w:bookmarkStart w:id="2" w:name="_Toc318054541"/>
-      <w:r>
-        <w:t>User Requirements</w:t>
-      </w:r>
-      <w:bookmarkEnd w:id="2"/>
+        <w:numPr>
+          <w:ilvl w:val="0"/>
+          <w:numId w:val="0"/>
+        </w:numPr>
+        <w:ind w:left="357"/>
+      </w:pPr>
     </w:p>
     <w:p>
       <w:pPr>
         <w:pStyle w:val="Nagwek1"/>
-      </w:pPr>
-      <w:bookmarkStart w:id="3" w:name="_Toc318054542"/>
-      <w:r>
-        <w:t>System Requirements</w:t>
-      </w:r>
-      <w:bookmarkEnd w:id="3"/>
-    </w:p>
-    <w:p>
-      <w:pPr>
-        <w:rPr>
-          <w:szCs w:val="24"/>
-        </w:rPr>
+        <w:numPr>
+          <w:ilvl w:val="0"/>
+          <w:numId w:val="0"/>
+        </w:numPr>
+        <w:ind w:left="357"/>
       </w:pPr>
     </w:p>
     <w:p>
@@ -898,9 +2118,374 @@
         <w:ind w:firstLine="0"/>
         <w:jc w:val="left"/>
         <w:rPr>
+          <w:rFonts w:cs="Times New Roman"/>
+          <w:b/>
+          <w:sz w:val="28"/>
           <w:szCs w:val="24"/>
         </w:rPr>
       </w:pPr>
+      <w:r>
+        <w:br w:type="page"/>
+      </w:r>
+    </w:p>
+    <w:p>
+      <w:pPr>
+        <w:pStyle w:val="Nagwek1"/>
+      </w:pPr>
+      <w:bookmarkStart w:id="11" w:name="_Toc318066280"/>
+      <w:r>
+        <w:lastRenderedPageBreak/>
+        <w:t>User Requirements</w:t>
+      </w:r>
+      <w:bookmarkEnd w:id="11"/>
+    </w:p>
+    <w:p>
+      <w:pPr>
+        <w:pStyle w:val="Nagwekabc"/>
+        <w:numPr>
+          <w:ilvl w:val="0"/>
+          <w:numId w:val="16"/>
+        </w:numPr>
+      </w:pPr>
+      <w:bookmarkStart w:id="12" w:name="_Toc318066281"/>
+      <w:r>
+        <w:t>Functional requirements</w:t>
+      </w:r>
+      <w:bookmarkEnd w:id="12"/>
+    </w:p>
+    <w:p>
+      <w:pPr>
+        <w:pStyle w:val="Nagwekabc"/>
+        <w:numPr>
+          <w:ilvl w:val="0"/>
+          <w:numId w:val="16"/>
+        </w:numPr>
+      </w:pPr>
+      <w:bookmarkStart w:id="13" w:name="_Toc318066282"/>
+      <w:r>
+        <w:t>Non-functional requirements</w:t>
+      </w:r>
+      <w:bookmarkEnd w:id="13"/>
+      <w:r>
+        <w:br w:type="page"/>
+      </w:r>
+    </w:p>
+    <w:p>
+      <w:pPr>
+        <w:pStyle w:val="Nagwek1"/>
+      </w:pPr>
+      <w:bookmarkStart w:id="14" w:name="_Toc318066283"/>
+      <w:r>
+        <w:lastRenderedPageBreak/>
+        <w:t>System Requirements</w:t>
+      </w:r>
+      <w:bookmarkEnd w:id="14"/>
+    </w:p>
+    <w:p>
+      <w:pPr>
+        <w:pStyle w:val="Nagwekabc"/>
+        <w:numPr>
+          <w:ilvl w:val="0"/>
+          <w:numId w:val="19"/>
+        </w:numPr>
+      </w:pPr>
+      <w:bookmarkStart w:id="15" w:name="_Toc318066284"/>
+      <w:r>
+        <w:t>Use case diagram</w:t>
+      </w:r>
+      <w:bookmarkEnd w:id="15"/>
+    </w:p>
+    <w:p>
+      <w:pPr>
+        <w:ind w:firstLine="0"/>
+        <w:jc w:val="left"/>
+        <w:rPr>
+          <w:szCs w:val="24"/>
+        </w:rPr>
+      </w:pPr>
+      <w:r>
+        <w:rPr>
+          <w:noProof/>
+          <w:szCs w:val="24"/>
+        </w:rPr>
+        <w:drawing>
+          <wp:anchor distT="0" distB="0" distL="114300" distR="114300" simplePos="0" relativeHeight="251660288" behindDoc="1" locked="0" layoutInCell="1" allowOverlap="1">
+            <wp:simplePos x="0" y="0"/>
+            <wp:positionH relativeFrom="column">
+              <wp:posOffset>-714375</wp:posOffset>
+            </wp:positionH>
+            <wp:positionV relativeFrom="paragraph">
+              <wp:posOffset>280670</wp:posOffset>
+            </wp:positionV>
+            <wp:extent cx="7115175" cy="4981575"/>
+            <wp:effectExtent l="19050" t="0" r="9525" b="0"/>
+            <wp:wrapNone/>
+            <wp:docPr id="1" name="Obraz 1"/>
+            <wp:cNvGraphicFramePr>
+              <a:graphicFrameLocks xmlns:a="http://schemas.openxmlformats.org/drawingml/2006/main" noChangeAspect="1"/>
+            </wp:cNvGraphicFramePr>
+            <a:graphic xmlns:a="http://schemas.openxmlformats.org/drawingml/2006/main">
+              <a:graphicData uri="http://schemas.openxmlformats.org/drawingml/2006/picture">
+                <pic:pic xmlns:pic="http://schemas.openxmlformats.org/drawingml/2006/picture">
+                  <pic:nvPicPr>
+                    <pic:cNvPr id="0" name="Picture 1"/>
+                    <pic:cNvPicPr>
+                      <a:picLocks noChangeAspect="1" noChangeArrowheads="1"/>
+                    </pic:cNvPicPr>
+                  </pic:nvPicPr>
+                  <pic:blipFill>
+                    <a:blip r:embed="rId9"/>
+                    <a:srcRect/>
+                    <a:stretch>
+                      <a:fillRect/>
+                    </a:stretch>
+                  </pic:blipFill>
+                  <pic:spPr bwMode="auto">
+                    <a:xfrm>
+                      <a:off x="0" y="0"/>
+                      <a:ext cx="7115175" cy="4981575"/>
+                    </a:xfrm>
+                    <a:prstGeom prst="rect">
+                      <a:avLst/>
+                    </a:prstGeom>
+                    <a:noFill/>
+                    <a:ln w="9525">
+                      <a:noFill/>
+                      <a:miter lim="800000"/>
+                      <a:headEnd/>
+                      <a:tailEnd/>
+                    </a:ln>
+                  </pic:spPr>
+                </pic:pic>
+              </a:graphicData>
+            </a:graphic>
+          </wp:anchor>
+        </w:drawing>
+      </w:r>
+    </w:p>
+    <w:p>
+      <w:pPr>
+        <w:ind w:firstLine="0"/>
+        <w:jc w:val="left"/>
+        <w:rPr>
+          <w:szCs w:val="24"/>
+        </w:rPr>
+      </w:pPr>
+    </w:p>
+    <w:p>
+      <w:pPr>
+        <w:ind w:firstLine="0"/>
+        <w:jc w:val="left"/>
+        <w:rPr>
+          <w:szCs w:val="24"/>
+        </w:rPr>
+      </w:pPr>
+    </w:p>
+    <w:p>
+      <w:pPr>
+        <w:ind w:firstLine="0"/>
+        <w:jc w:val="left"/>
+        <w:rPr>
+          <w:szCs w:val="24"/>
+        </w:rPr>
+      </w:pPr>
+    </w:p>
+    <w:p>
+      <w:pPr>
+        <w:ind w:firstLine="0"/>
+        <w:jc w:val="left"/>
+        <w:rPr>
+          <w:szCs w:val="24"/>
+        </w:rPr>
+      </w:pPr>
+    </w:p>
+    <w:p>
+      <w:pPr>
+        <w:ind w:firstLine="0"/>
+        <w:jc w:val="left"/>
+        <w:rPr>
+          <w:szCs w:val="24"/>
+        </w:rPr>
+      </w:pPr>
+    </w:p>
+    <w:p>
+      <w:pPr>
+        <w:ind w:firstLine="0"/>
+        <w:jc w:val="left"/>
+        <w:rPr>
+          <w:szCs w:val="24"/>
+        </w:rPr>
+      </w:pPr>
+    </w:p>
+    <w:p>
+      <w:pPr>
+        <w:ind w:firstLine="0"/>
+        <w:jc w:val="left"/>
+        <w:rPr>
+          <w:szCs w:val="24"/>
+        </w:rPr>
+      </w:pPr>
+    </w:p>
+    <w:p>
+      <w:pPr>
+        <w:ind w:firstLine="0"/>
+        <w:jc w:val="left"/>
+        <w:rPr>
+          <w:szCs w:val="24"/>
+        </w:rPr>
+      </w:pPr>
+    </w:p>
+    <w:p>
+      <w:pPr>
+        <w:ind w:firstLine="0"/>
+        <w:jc w:val="left"/>
+        <w:rPr>
+          <w:szCs w:val="24"/>
+        </w:rPr>
+      </w:pPr>
+    </w:p>
+    <w:p>
+      <w:pPr>
+        <w:ind w:firstLine="0"/>
+        <w:jc w:val="left"/>
+        <w:rPr>
+          <w:szCs w:val="24"/>
+        </w:rPr>
+      </w:pPr>
+    </w:p>
+    <w:p>
+      <w:pPr>
+        <w:ind w:firstLine="0"/>
+        <w:jc w:val="left"/>
+        <w:rPr>
+          <w:szCs w:val="24"/>
+        </w:rPr>
+      </w:pPr>
+    </w:p>
+    <w:p>
+      <w:pPr>
+        <w:ind w:firstLine="0"/>
+        <w:jc w:val="left"/>
+        <w:rPr>
+          <w:szCs w:val="24"/>
+        </w:rPr>
+      </w:pPr>
+    </w:p>
+    <w:p>
+      <w:pPr>
+        <w:ind w:firstLine="0"/>
+        <w:jc w:val="left"/>
+        <w:rPr>
+          <w:szCs w:val="24"/>
+        </w:rPr>
+      </w:pPr>
+    </w:p>
+    <w:p>
+      <w:pPr>
+        <w:ind w:firstLine="0"/>
+        <w:jc w:val="left"/>
+        <w:rPr>
+          <w:szCs w:val="24"/>
+        </w:rPr>
+      </w:pPr>
+    </w:p>
+    <w:p>
+      <w:pPr>
+        <w:ind w:firstLine="0"/>
+        <w:jc w:val="left"/>
+        <w:rPr>
+          <w:szCs w:val="24"/>
+        </w:rPr>
+      </w:pPr>
+    </w:p>
+    <w:p>
+      <w:pPr>
+        <w:ind w:firstLine="0"/>
+        <w:jc w:val="left"/>
+        <w:rPr>
+          <w:szCs w:val="24"/>
+        </w:rPr>
+      </w:pPr>
+    </w:p>
+    <w:p>
+      <w:pPr>
+        <w:ind w:firstLine="0"/>
+        <w:jc w:val="left"/>
+        <w:rPr>
+          <w:szCs w:val="24"/>
+        </w:rPr>
+      </w:pPr>
+    </w:p>
+    <w:p>
+      <w:pPr>
+        <w:ind w:firstLine="0"/>
+        <w:jc w:val="left"/>
+        <w:rPr>
+          <w:szCs w:val="24"/>
+        </w:rPr>
+      </w:pPr>
+    </w:p>
+    <w:p>
+      <w:pPr>
+        <w:ind w:firstLine="0"/>
+        <w:jc w:val="left"/>
+        <w:rPr>
+          <w:szCs w:val="24"/>
+        </w:rPr>
+      </w:pPr>
+    </w:p>
+    <w:p>
+      <w:pPr>
+        <w:ind w:firstLine="0"/>
+        <w:jc w:val="left"/>
+        <w:rPr>
+          <w:szCs w:val="24"/>
+        </w:rPr>
+      </w:pPr>
+    </w:p>
+    <w:p>
+      <w:pPr>
+        <w:ind w:firstLine="0"/>
+        <w:jc w:val="left"/>
+        <w:rPr>
+          <w:szCs w:val="24"/>
+        </w:rPr>
+      </w:pPr>
+    </w:p>
+    <w:p>
+      <w:pPr>
+        <w:ind w:firstLine="0"/>
+        <w:jc w:val="left"/>
+        <w:rPr>
+          <w:szCs w:val="24"/>
+        </w:rPr>
+      </w:pPr>
+    </w:p>
+    <w:p>
+      <w:pPr>
+        <w:ind w:firstLine="0"/>
+        <w:jc w:val="left"/>
+        <w:rPr>
+          <w:szCs w:val="24"/>
+        </w:rPr>
+      </w:pPr>
+      <w:r>
+        <w:rPr>
+          <w:szCs w:val="24"/>
+        </w:rPr>
+        <w:br w:type="page"/>
+      </w:r>
+    </w:p>
+    <w:p>
+      <w:pPr>
+        <w:pStyle w:val="Nagwek1"/>
+      </w:pPr>
+      <w:bookmarkStart w:id="16" w:name="_Toc318066285"/>
+      <w:r>
+        <w:lastRenderedPageBreak/>
+        <w:t>Appendix A:  Used Tools</w:t>
+      </w:r>
+      <w:bookmarkEnd w:id="16"/>
     </w:p>
     <w:sectPr>
       <w:pgSz w:w="11906" w:h="16838"/>
@@ -1090,8 +2675,97 @@
   <w:abstractNum w:abstractNumId="2">
     <w:nsid w:val="109F4B5F"/>
     <w:multiLevelType w:val="hybridMultilevel"/>
-    <w:tmpl w:val="7FB25C36"/>
-    <w:lvl w:ilvl="0" w:tplc="2AE27492">
+    <w:tmpl w:val="C8A4C2C4"/>
+    <w:lvl w:ilvl="0" w:tplc="7400C814">
+      <w:start w:val="1"/>
+      <w:numFmt w:val="lowerLetter"/>
+      <w:lvlText w:val="%1)"/>
+      <w:lvlJc w:val="left"/>
+      <w:pPr>
+        <w:ind w:left="357" w:hanging="360"/>
+      </w:pPr>
+      <w:rPr>
+        <w:rFonts w:hint="default"/>
+      </w:rPr>
+    </w:lvl>
+    <w:lvl w:ilvl="1" w:tplc="04090019" w:tentative="1">
+      <w:start w:val="1"/>
+      <w:numFmt w:val="lowerLetter"/>
+      <w:lvlText w:val="%2."/>
+      <w:lvlJc w:val="left"/>
+      <w:pPr>
+        <w:ind w:left="1800" w:hanging="360"/>
+      </w:pPr>
+    </w:lvl>
+    <w:lvl w:ilvl="2" w:tplc="0409001B" w:tentative="1">
+      <w:start w:val="1"/>
+      <w:numFmt w:val="lowerRoman"/>
+      <w:lvlText w:val="%3."/>
+      <w:lvlJc w:val="right"/>
+      <w:pPr>
+        <w:ind w:left="2520" w:hanging="180"/>
+      </w:pPr>
+    </w:lvl>
+    <w:lvl w:ilvl="3" w:tplc="0409000F" w:tentative="1">
+      <w:start w:val="1"/>
+      <w:numFmt w:val="decimal"/>
+      <w:lvlText w:val="%4."/>
+      <w:lvlJc w:val="left"/>
+      <w:pPr>
+        <w:ind w:left="3240" w:hanging="360"/>
+      </w:pPr>
+    </w:lvl>
+    <w:lvl w:ilvl="4" w:tplc="04090019" w:tentative="1">
+      <w:start w:val="1"/>
+      <w:numFmt w:val="lowerLetter"/>
+      <w:lvlText w:val="%5."/>
+      <w:lvlJc w:val="left"/>
+      <w:pPr>
+        <w:ind w:left="3960" w:hanging="360"/>
+      </w:pPr>
+    </w:lvl>
+    <w:lvl w:ilvl="5" w:tplc="0409001B" w:tentative="1">
+      <w:start w:val="1"/>
+      <w:numFmt w:val="lowerRoman"/>
+      <w:lvlText w:val="%6."/>
+      <w:lvlJc w:val="right"/>
+      <w:pPr>
+        <w:ind w:left="4680" w:hanging="180"/>
+      </w:pPr>
+    </w:lvl>
+    <w:lvl w:ilvl="6" w:tplc="0409000F" w:tentative="1">
+      <w:start w:val="1"/>
+      <w:numFmt w:val="decimal"/>
+      <w:lvlText w:val="%7."/>
+      <w:lvlJc w:val="left"/>
+      <w:pPr>
+        <w:ind w:left="5400" w:hanging="360"/>
+      </w:pPr>
+    </w:lvl>
+    <w:lvl w:ilvl="7" w:tplc="04090019" w:tentative="1">
+      <w:start w:val="1"/>
+      <w:numFmt w:val="lowerLetter"/>
+      <w:lvlText w:val="%8."/>
+      <w:lvlJc w:val="left"/>
+      <w:pPr>
+        <w:ind w:left="6120" w:hanging="360"/>
+      </w:pPr>
+    </w:lvl>
+    <w:lvl w:ilvl="8" w:tplc="0409001B" w:tentative="1">
+      <w:start w:val="1"/>
+      <w:numFmt w:val="lowerRoman"/>
+      <w:lvlText w:val="%9."/>
+      <w:lvlJc w:val="right"/>
+      <w:pPr>
+        <w:ind w:left="6840" w:hanging="180"/>
+      </w:pPr>
+    </w:lvl>
+  </w:abstractNum>
+  <w:abstractNum w:abstractNumId="3">
+    <w:nsid w:val="62C14E09"/>
+    <w:multiLevelType w:val="hybridMultilevel"/>
+    <w:tmpl w:val="38660C9C"/>
+    <w:lvl w:ilvl="0" w:tplc="884A2A68">
       <w:start w:val="1"/>
       <w:numFmt w:val="lowerLetter"/>
       <w:pStyle w:val="Nagwekabc"/>
@@ -1177,7 +2851,96 @@
       </w:pPr>
     </w:lvl>
   </w:abstractNum>
-  <w:abstractNum w:abstractNumId="3">
+  <w:abstractNum w:abstractNumId="4">
+    <w:nsid w:val="632A197F"/>
+    <w:multiLevelType w:val="hybridMultilevel"/>
+    <w:tmpl w:val="321A7C92"/>
+    <w:lvl w:ilvl="0" w:tplc="DBAC0AB2">
+      <w:start w:val="1"/>
+      <w:numFmt w:val="lowerLetter"/>
+      <w:lvlText w:val="%1)"/>
+      <w:lvlJc w:val="left"/>
+      <w:pPr>
+        <w:ind w:left="357" w:hanging="360"/>
+      </w:pPr>
+      <w:rPr>
+        <w:rFonts w:hint="default"/>
+      </w:rPr>
+    </w:lvl>
+    <w:lvl w:ilvl="1" w:tplc="04090019" w:tentative="1">
+      <w:start w:val="1"/>
+      <w:numFmt w:val="lowerLetter"/>
+      <w:lvlText w:val="%2."/>
+      <w:lvlJc w:val="left"/>
+      <w:pPr>
+        <w:ind w:left="1800" w:hanging="360"/>
+      </w:pPr>
+    </w:lvl>
+    <w:lvl w:ilvl="2" w:tplc="0409001B" w:tentative="1">
+      <w:start w:val="1"/>
+      <w:numFmt w:val="lowerRoman"/>
+      <w:lvlText w:val="%3."/>
+      <w:lvlJc w:val="right"/>
+      <w:pPr>
+        <w:ind w:left="2520" w:hanging="180"/>
+      </w:pPr>
+    </w:lvl>
+    <w:lvl w:ilvl="3" w:tplc="0409000F" w:tentative="1">
+      <w:start w:val="1"/>
+      <w:numFmt w:val="decimal"/>
+      <w:lvlText w:val="%4."/>
+      <w:lvlJc w:val="left"/>
+      <w:pPr>
+        <w:ind w:left="3240" w:hanging="360"/>
+      </w:pPr>
+    </w:lvl>
+    <w:lvl w:ilvl="4" w:tplc="04090019" w:tentative="1">
+      <w:start w:val="1"/>
+      <w:numFmt w:val="lowerLetter"/>
+      <w:lvlText w:val="%5."/>
+      <w:lvlJc w:val="left"/>
+      <w:pPr>
+        <w:ind w:left="3960" w:hanging="360"/>
+      </w:pPr>
+    </w:lvl>
+    <w:lvl w:ilvl="5" w:tplc="0409001B" w:tentative="1">
+      <w:start w:val="1"/>
+      <w:numFmt w:val="lowerRoman"/>
+      <w:lvlText w:val="%6."/>
+      <w:lvlJc w:val="right"/>
+      <w:pPr>
+        <w:ind w:left="4680" w:hanging="180"/>
+      </w:pPr>
+    </w:lvl>
+    <w:lvl w:ilvl="6" w:tplc="0409000F" w:tentative="1">
+      <w:start w:val="1"/>
+      <w:numFmt w:val="decimal"/>
+      <w:lvlText w:val="%7."/>
+      <w:lvlJc w:val="left"/>
+      <w:pPr>
+        <w:ind w:left="5400" w:hanging="360"/>
+      </w:pPr>
+    </w:lvl>
+    <w:lvl w:ilvl="7" w:tplc="04090019" w:tentative="1">
+      <w:start w:val="1"/>
+      <w:numFmt w:val="lowerLetter"/>
+      <w:lvlText w:val="%8."/>
+      <w:lvlJc w:val="left"/>
+      <w:pPr>
+        <w:ind w:left="6120" w:hanging="360"/>
+      </w:pPr>
+    </w:lvl>
+    <w:lvl w:ilvl="8" w:tplc="0409001B" w:tentative="1">
+      <w:start w:val="1"/>
+      <w:numFmt w:val="lowerRoman"/>
+      <w:lvlText w:val="%9."/>
+      <w:lvlJc w:val="right"/>
+      <w:pPr>
+        <w:ind w:left="6840" w:hanging="180"/>
+      </w:pPr>
+    </w:lvl>
+  </w:abstractNum>
+  <w:abstractNum w:abstractNumId="5">
     <w:nsid w:val="792431FD"/>
     <w:multiLevelType w:val="hybridMultilevel"/>
     <w:tmpl w:val="FEBC0394"/>
@@ -1268,7 +3031,7 @@
     <w:abstractNumId w:val="1"/>
   </w:num>
   <w:num w:numId="2">
-    <w:abstractNumId w:val="3"/>
+    <w:abstractNumId w:val="5"/>
   </w:num>
   <w:num w:numId="3">
     <w:abstractNumId w:val="0"/>
@@ -1332,6 +3095,30 @@
   </w:num>
   <w:num w:numId="14">
     <w:abstractNumId w:val="2"/>
+    <w:lvlOverride w:ilvl="0">
+      <w:startOverride w:val="1"/>
+    </w:lvlOverride>
+  </w:num>
+  <w:num w:numId="15">
+    <w:abstractNumId w:val="2"/>
+    <w:lvlOverride w:ilvl="0">
+      <w:startOverride w:val="1"/>
+    </w:lvlOverride>
+  </w:num>
+  <w:num w:numId="16">
+    <w:abstractNumId w:val="2"/>
+    <w:lvlOverride w:ilvl="0">
+      <w:startOverride w:val="1"/>
+    </w:lvlOverride>
+  </w:num>
+  <w:num w:numId="17">
+    <w:abstractNumId w:val="4"/>
+  </w:num>
+  <w:num w:numId="18">
+    <w:abstractNumId w:val="3"/>
+  </w:num>
+  <w:num w:numId="19">
+    <w:abstractNumId w:val="3"/>
     <w:lvlOverride w:ilvl="0">
       <w:startOverride w:val="1"/>
     </w:lvlOverride>
@@ -1534,6 +3321,54 @@
       <w:szCs w:val="28"/>
     </w:rPr>
   </w:style>
+  <w:style w:type="paragraph" w:styleId="Nagwek2">
+    <w:name w:val="heading 2"/>
+    <w:basedOn w:val="Normalny"/>
+    <w:next w:val="Normalny"/>
+    <w:link w:val="Nagwek2Znak"/>
+    <w:uiPriority w:val="9"/>
+    <w:semiHidden/>
+    <w:unhideWhenUsed/>
+    <w:qFormat/>
+    <w:rsid w:val="008E4FC0"/>
+    <w:pPr>
+      <w:keepNext/>
+      <w:keepLines/>
+      <w:spacing w:before="200" w:after="0"/>
+      <w:outlineLvl w:val="1"/>
+    </w:pPr>
+    <w:rPr>
+      <w:rFonts w:asciiTheme="majorHAnsi" w:eastAsiaTheme="majorEastAsia" w:hAnsiTheme="majorHAnsi" w:cstheme="majorBidi"/>
+      <w:b/>
+      <w:bCs/>
+      <w:color w:val="4F81BD" w:themeColor="accent1"/>
+      <w:sz w:val="26"/>
+      <w:szCs w:val="26"/>
+    </w:rPr>
+  </w:style>
+  <w:style w:type="paragraph" w:styleId="Nagwek3">
+    <w:name w:val="heading 3"/>
+    <w:basedOn w:val="Normalny"/>
+    <w:next w:val="Normalny"/>
+    <w:link w:val="Nagwek3Znak"/>
+    <w:uiPriority w:val="9"/>
+    <w:semiHidden/>
+    <w:unhideWhenUsed/>
+    <w:qFormat/>
+    <w:rsid w:val="008E4FC0"/>
+    <w:pPr>
+      <w:keepNext/>
+      <w:keepLines/>
+      <w:spacing w:before="200" w:after="0"/>
+      <w:outlineLvl w:val="2"/>
+    </w:pPr>
+    <w:rPr>
+      <w:rFonts w:asciiTheme="majorHAnsi" w:eastAsiaTheme="majorEastAsia" w:hAnsiTheme="majorHAnsi" w:cstheme="majorBidi"/>
+      <w:b/>
+      <w:bCs/>
+      <w:color w:val="4F81BD" w:themeColor="accent1"/>
+    </w:rPr>
+  </w:style>
   <w:style w:type="character" w:default="1" w:styleId="Domylnaczcionkaakapitu">
     <w:name w:val="Default Paragraph Font"/>
     <w:uiPriority w:val="1"/>
@@ -1638,7 +3473,7 @@
     <w:rsid w:val="00CF1F28"/>
     <w:pPr>
       <w:numPr>
-        <w:numId w:val="4"/>
+        <w:numId w:val="18"/>
       </w:numPr>
     </w:pPr>
     <w:rPr>
@@ -1765,6 +3600,77 @@
     <w:rPr>
       <w:color w:val="808080"/>
     </w:rPr>
+  </w:style>
+  <w:style w:type="paragraph" w:styleId="NormalnyWeb">
+    <w:name w:val="Normal (Web)"/>
+    <w:basedOn w:val="Normalny"/>
+    <w:uiPriority w:val="99"/>
+    <w:unhideWhenUsed/>
+    <w:rsid w:val="00B935B1"/>
+    <w:pPr>
+      <w:spacing w:before="100" w:beforeAutospacing="1" w:after="100" w:afterAutospacing="1" w:line="240" w:lineRule="auto"/>
+      <w:ind w:firstLine="0"/>
+      <w:jc w:val="left"/>
+    </w:pPr>
+    <w:rPr>
+      <w:rFonts w:eastAsia="Times New Roman" w:cs="Times New Roman"/>
+      <w:szCs w:val="24"/>
+    </w:rPr>
+  </w:style>
+  <w:style w:type="character" w:styleId="Pogrubienie">
+    <w:name w:val="Strong"/>
+    <w:basedOn w:val="Domylnaczcionkaakapitu"/>
+    <w:uiPriority w:val="22"/>
+    <w:qFormat/>
+    <w:rsid w:val="00B935B1"/>
+    <w:rPr>
+      <w:b/>
+      <w:bCs/>
+    </w:rPr>
+  </w:style>
+  <w:style w:type="character" w:customStyle="1" w:styleId="Nagwek2Znak">
+    <w:name w:val="Nagłówek 2 Znak"/>
+    <w:basedOn w:val="Domylnaczcionkaakapitu"/>
+    <w:link w:val="Nagwek2"/>
+    <w:uiPriority w:val="9"/>
+    <w:semiHidden/>
+    <w:rsid w:val="008E4FC0"/>
+    <w:rPr>
+      <w:rFonts w:asciiTheme="majorHAnsi" w:eastAsiaTheme="majorEastAsia" w:hAnsiTheme="majorHAnsi" w:cstheme="majorBidi"/>
+      <w:b/>
+      <w:bCs/>
+      <w:color w:val="4F81BD" w:themeColor="accent1"/>
+      <w:sz w:val="26"/>
+      <w:szCs w:val="26"/>
+    </w:rPr>
+  </w:style>
+  <w:style w:type="character" w:customStyle="1" w:styleId="Nagwek3Znak">
+    <w:name w:val="Nagłówek 3 Znak"/>
+    <w:basedOn w:val="Domylnaczcionkaakapitu"/>
+    <w:link w:val="Nagwek3"/>
+    <w:uiPriority w:val="9"/>
+    <w:semiHidden/>
+    <w:rsid w:val="008E4FC0"/>
+    <w:rPr>
+      <w:rFonts w:asciiTheme="majorHAnsi" w:eastAsiaTheme="majorEastAsia" w:hAnsiTheme="majorHAnsi" w:cstheme="majorBidi"/>
+      <w:b/>
+      <w:bCs/>
+      <w:color w:val="4F81BD" w:themeColor="accent1"/>
+      <w:sz w:val="24"/>
+    </w:rPr>
+  </w:style>
+  <w:style w:type="paragraph" w:styleId="Spistreci3">
+    <w:name w:val="toc 3"/>
+    <w:basedOn w:val="Normalny"/>
+    <w:next w:val="Normalny"/>
+    <w:autoRedefine/>
+    <w:uiPriority w:val="39"/>
+    <w:unhideWhenUsed/>
+    <w:rsid w:val="008E4FC0"/>
+    <w:pPr>
+      <w:spacing w:after="100"/>
+      <w:ind w:left="480"/>
+    </w:pPr>
   </w:style>
 </w:styles>
 </file>

</xml_diff>

<commit_message>
1. Added: summary to Requirements.docx. 2. Modified: UCD_1.
</commit_message>
<xml_diff>
--- a/Docs/Requirements.docx
+++ b/Docs/Requirements.docx
@@ -410,7 +410,7 @@
         </w:rPr>
         <w:fldChar w:fldCharType="separate"/>
       </w:r>
-      <w:hyperlink w:anchor="_Toc318139736" w:history="1">
+      <w:hyperlink w:anchor="_Toc318299929" w:history="1">
         <w:r>
           <w:rPr>
             <w:rStyle w:val="Hipercze"/>
@@ -452,7 +452,7 @@
             <w:noProof/>
             <w:webHidden/>
           </w:rPr>
-          <w:instrText xml:space="preserve"> PAGEREF _Toc318139736 \h </w:instrText>
+          <w:instrText xml:space="preserve"> PAGEREF _Toc318299929 \h </w:instrText>
         </w:r>
         <w:r>
           <w:rPr>
@@ -485,9 +485,9 @@
     </w:p>
     <w:p>
       <w:pPr>
-        <w:pStyle w:val="Spistreci1"/>
-        <w:tabs>
-          <w:tab w:val="left" w:pos="880"/>
+        <w:pStyle w:val="Spistreci2"/>
+        <w:tabs>
+          <w:tab w:val="left" w:pos="1100"/>
           <w:tab w:val="right" w:leader="dot" w:pos="9016"/>
         </w:tabs>
         <w:rPr>
@@ -496,13 +496,13 @@
           <w:sz w:val="22"/>
         </w:rPr>
       </w:pPr>
-      <w:hyperlink w:anchor="_Toc318139737" w:history="1">
+      <w:hyperlink w:anchor="_Toc318299930" w:history="1">
         <w:r>
           <w:rPr>
             <w:rStyle w:val="Hipercze"/>
             <w:noProof/>
           </w:rPr>
-          <w:t>2.</w:t>
+          <w:t>a)</w:t>
         </w:r>
         <w:r>
           <w:rPr>
@@ -517,7 +517,7 @@
             <w:rStyle w:val="Hipercze"/>
             <w:noProof/>
           </w:rPr>
-          <w:t>System's Dictionary</w:t>
+          <w:t>Communication with Customer</w:t>
         </w:r>
         <w:r>
           <w:rPr>
@@ -538,7 +538,7 @@
             <w:noProof/>
             <w:webHidden/>
           </w:rPr>
-          <w:instrText xml:space="preserve"> PAGEREF _Toc318139737 \h </w:instrText>
+          <w:instrText xml:space="preserve"> PAGEREF _Toc318299930 \h </w:instrText>
         </w:r>
         <w:r>
           <w:rPr>
@@ -558,7 +558,7 @@
             <w:noProof/>
             <w:webHidden/>
           </w:rPr>
-          <w:t>4</w:t>
+          <w:t>3</w:t>
         </w:r>
         <w:r>
           <w:rPr>
@@ -582,13 +582,13 @@
           <w:sz w:val="22"/>
         </w:rPr>
       </w:pPr>
-      <w:hyperlink w:anchor="_Toc318139738" w:history="1">
+      <w:hyperlink w:anchor="_Toc318299931" w:history="1">
         <w:r>
           <w:rPr>
             <w:rStyle w:val="Hipercze"/>
             <w:noProof/>
           </w:rPr>
-          <w:t>a)</w:t>
+          <w:t>b)</w:t>
         </w:r>
         <w:r>
           <w:rPr>
@@ -603,7 +603,7 @@
             <w:rStyle w:val="Hipercze"/>
             <w:noProof/>
           </w:rPr>
-          <w:t>Actors</w:t>
+          <w:t>Impact on following stages of project</w:t>
         </w:r>
         <w:r>
           <w:rPr>
@@ -624,7 +624,7 @@
             <w:noProof/>
             <w:webHidden/>
           </w:rPr>
-          <w:instrText xml:space="preserve"> PAGEREF _Toc318139738 \h </w:instrText>
+          <w:instrText xml:space="preserve"> PAGEREF _Toc318299931 \h </w:instrText>
         </w:r>
         <w:r>
           <w:rPr>
@@ -644,7 +644,7 @@
             <w:noProof/>
             <w:webHidden/>
           </w:rPr>
-          <w:t>4</w:t>
+          <w:t>3</w:t>
         </w:r>
         <w:r>
           <w:rPr>
@@ -657,9 +657,9 @@
     </w:p>
     <w:p>
       <w:pPr>
-        <w:pStyle w:val="Spistreci2"/>
-        <w:tabs>
-          <w:tab w:val="left" w:pos="1100"/>
+        <w:pStyle w:val="Spistreci1"/>
+        <w:tabs>
+          <w:tab w:val="left" w:pos="880"/>
           <w:tab w:val="right" w:leader="dot" w:pos="9016"/>
         </w:tabs>
         <w:rPr>
@@ -668,13 +668,13 @@
           <w:sz w:val="22"/>
         </w:rPr>
       </w:pPr>
-      <w:hyperlink w:anchor="_Toc318139739" w:history="1">
+      <w:hyperlink w:anchor="_Toc318299932" w:history="1">
         <w:r>
           <w:rPr>
             <w:rStyle w:val="Hipercze"/>
             <w:noProof/>
           </w:rPr>
-          <w:t>a)</w:t>
+          <w:t>2.</w:t>
         </w:r>
         <w:r>
           <w:rPr>
@@ -689,7 +689,7 @@
             <w:rStyle w:val="Hipercze"/>
             <w:noProof/>
           </w:rPr>
-          <w:t>Other entities</w:t>
+          <w:t>System's Dictionary</w:t>
         </w:r>
         <w:r>
           <w:rPr>
@@ -710,7 +710,7 @@
             <w:noProof/>
             <w:webHidden/>
           </w:rPr>
-          <w:instrText xml:space="preserve"> PAGEREF _Toc318139739 \h </w:instrText>
+          <w:instrText xml:space="preserve"> PAGEREF _Toc318299932 \h </w:instrText>
         </w:r>
         <w:r>
           <w:rPr>
@@ -743,8 +743,9 @@
     </w:p>
     <w:p>
       <w:pPr>
-        <w:pStyle w:val="Spistreci3"/>
-        <w:tabs>
+        <w:pStyle w:val="Spistreci2"/>
+        <w:tabs>
+          <w:tab w:val="left" w:pos="1100"/>
           <w:tab w:val="right" w:leader="dot" w:pos="9016"/>
         </w:tabs>
         <w:rPr>
@@ -753,23 +754,38 @@
           <w:sz w:val="22"/>
         </w:rPr>
       </w:pPr>
-      <w:hyperlink w:anchor="_Toc318139740" w:history="1">
+      <w:hyperlink w:anchor="_Toc318299933" w:history="1">
         <w:r>
           <w:rPr>
             <w:rStyle w:val="Hipercze"/>
             <w:noProof/>
           </w:rPr>
-          <w:t>Access layer</w:t>
-        </w:r>
-        <w:r>
-          <w:rPr>
-            <w:noProof/>
-            <w:webHidden/>
+          <w:t>a)</w:t>
+        </w:r>
+        <w:r>
+          <w:rPr>
+            <w:rFonts w:asciiTheme="minorHAnsi" w:hAnsiTheme="minorHAnsi"/>
+            <w:noProof/>
+            <w:sz w:val="22"/>
           </w:rPr>
           <w:tab/>
         </w:r>
         <w:r>
           <w:rPr>
+            <w:rStyle w:val="Hipercze"/>
+            <w:noProof/>
+          </w:rPr>
+          <w:t>Actors</w:t>
+        </w:r>
+        <w:r>
+          <w:rPr>
+            <w:noProof/>
+            <w:webHidden/>
+          </w:rPr>
+          <w:tab/>
+        </w:r>
+        <w:r>
+          <w:rPr>
             <w:noProof/>
             <w:webHidden/>
           </w:rPr>
@@ -780,7 +796,7 @@
             <w:noProof/>
             <w:webHidden/>
           </w:rPr>
-          <w:instrText xml:space="preserve"> PAGEREF _Toc318139740 \h </w:instrText>
+          <w:instrText xml:space="preserve"> PAGEREF _Toc318299933 \h </w:instrText>
         </w:r>
         <w:r>
           <w:rPr>
@@ -813,8 +829,9 @@
     </w:p>
     <w:p>
       <w:pPr>
-        <w:pStyle w:val="Spistreci3"/>
-        <w:tabs>
+        <w:pStyle w:val="Spistreci2"/>
+        <w:tabs>
+          <w:tab w:val="left" w:pos="1100"/>
           <w:tab w:val="right" w:leader="dot" w:pos="9016"/>
         </w:tabs>
         <w:rPr>
@@ -823,23 +840,38 @@
           <w:sz w:val="22"/>
         </w:rPr>
       </w:pPr>
-      <w:hyperlink w:anchor="_Toc318139741" w:history="1">
+      <w:hyperlink w:anchor="_Toc318299934" w:history="1">
         <w:r>
           <w:rPr>
             <w:rStyle w:val="Hipercze"/>
             <w:noProof/>
           </w:rPr>
-          <w:t>Control layer</w:t>
-        </w:r>
-        <w:r>
-          <w:rPr>
-            <w:noProof/>
-            <w:webHidden/>
+          <w:t>c)</w:t>
+        </w:r>
+        <w:r>
+          <w:rPr>
+            <w:rFonts w:asciiTheme="minorHAnsi" w:hAnsiTheme="minorHAnsi"/>
+            <w:noProof/>
+            <w:sz w:val="22"/>
           </w:rPr>
           <w:tab/>
         </w:r>
         <w:r>
           <w:rPr>
+            <w:rStyle w:val="Hipercze"/>
+            <w:noProof/>
+          </w:rPr>
+          <w:t>Other entities</w:t>
+        </w:r>
+        <w:r>
+          <w:rPr>
+            <w:noProof/>
+            <w:webHidden/>
+          </w:rPr>
+          <w:tab/>
+        </w:r>
+        <w:r>
+          <w:rPr>
             <w:noProof/>
             <w:webHidden/>
           </w:rPr>
@@ -850,7 +882,7 @@
             <w:noProof/>
             <w:webHidden/>
           </w:rPr>
-          <w:instrText xml:space="preserve"> PAGEREF _Toc318139741 \h </w:instrText>
+          <w:instrText xml:space="preserve"> PAGEREF _Toc318299934 \h </w:instrText>
         </w:r>
         <w:r>
           <w:rPr>
@@ -870,7 +902,7 @@
             <w:noProof/>
             <w:webHidden/>
           </w:rPr>
-          <w:t>5</w:t>
+          <w:t>4</w:t>
         </w:r>
         <w:r>
           <w:rPr>
@@ -893,13 +925,13 @@
           <w:sz w:val="22"/>
         </w:rPr>
       </w:pPr>
-      <w:hyperlink w:anchor="_Toc318139742" w:history="1">
+      <w:hyperlink w:anchor="_Toc318299935" w:history="1">
         <w:r>
           <w:rPr>
             <w:rStyle w:val="Hipercze"/>
             <w:noProof/>
           </w:rPr>
-          <w:t>Calculation layer</w:t>
+          <w:t>Access layer</w:t>
         </w:r>
         <w:r>
           <w:rPr>
@@ -920,7 +952,7 @@
             <w:noProof/>
             <w:webHidden/>
           </w:rPr>
-          <w:instrText xml:space="preserve"> PAGEREF _Toc318139742 \h </w:instrText>
+          <w:instrText xml:space="preserve"> PAGEREF _Toc318299935 \h </w:instrText>
         </w:r>
         <w:r>
           <w:rPr>
@@ -940,7 +972,7 @@
             <w:noProof/>
             <w:webHidden/>
           </w:rPr>
-          <w:t>5</w:t>
+          <w:t>4</w:t>
         </w:r>
         <w:r>
           <w:rPr>
@@ -953,9 +985,8 @@
     </w:p>
     <w:p>
       <w:pPr>
-        <w:pStyle w:val="Spistreci1"/>
-        <w:tabs>
-          <w:tab w:val="left" w:pos="880"/>
+        <w:pStyle w:val="Spistreci3"/>
+        <w:tabs>
           <w:tab w:val="right" w:leader="dot" w:pos="9016"/>
         </w:tabs>
         <w:rPr>
@@ -964,38 +995,23 @@
           <w:sz w:val="22"/>
         </w:rPr>
       </w:pPr>
-      <w:hyperlink w:anchor="_Toc318139743" w:history="1">
+      <w:hyperlink w:anchor="_Toc318299936" w:history="1">
         <w:r>
           <w:rPr>
             <w:rStyle w:val="Hipercze"/>
             <w:noProof/>
           </w:rPr>
-          <w:t>3.</w:t>
-        </w:r>
-        <w:r>
-          <w:rPr>
-            <w:rFonts w:asciiTheme="minorHAnsi" w:hAnsiTheme="minorHAnsi"/>
-            <w:noProof/>
-            <w:sz w:val="22"/>
+          <w:t>Control layer</w:t>
+        </w:r>
+        <w:r>
+          <w:rPr>
+            <w:noProof/>
+            <w:webHidden/>
           </w:rPr>
           <w:tab/>
         </w:r>
         <w:r>
           <w:rPr>
-            <w:rStyle w:val="Hipercze"/>
-            <w:noProof/>
-          </w:rPr>
-          <w:t>User Requirements</w:t>
-        </w:r>
-        <w:r>
-          <w:rPr>
-            <w:noProof/>
-            <w:webHidden/>
-          </w:rPr>
-          <w:tab/>
-        </w:r>
-        <w:r>
-          <w:rPr>
             <w:noProof/>
             <w:webHidden/>
           </w:rPr>
@@ -1006,7 +1022,7 @@
             <w:noProof/>
             <w:webHidden/>
           </w:rPr>
-          <w:instrText xml:space="preserve"> PAGEREF _Toc318139743 \h </w:instrText>
+          <w:instrText xml:space="preserve"> PAGEREF _Toc318299936 \h </w:instrText>
         </w:r>
         <w:r>
           <w:rPr>
@@ -1026,7 +1042,7 @@
             <w:noProof/>
             <w:webHidden/>
           </w:rPr>
-          <w:t>6</w:t>
+          <w:t>5</w:t>
         </w:r>
         <w:r>
           <w:rPr>
@@ -1039,9 +1055,8 @@
     </w:p>
     <w:p>
       <w:pPr>
-        <w:pStyle w:val="Spistreci2"/>
-        <w:tabs>
-          <w:tab w:val="left" w:pos="1100"/>
+        <w:pStyle w:val="Spistreci3"/>
+        <w:tabs>
           <w:tab w:val="right" w:leader="dot" w:pos="9016"/>
         </w:tabs>
         <w:rPr>
@@ -1050,38 +1065,23 @@
           <w:sz w:val="22"/>
         </w:rPr>
       </w:pPr>
-      <w:hyperlink w:anchor="_Toc318139744" w:history="1">
+      <w:hyperlink w:anchor="_Toc318299937" w:history="1">
         <w:r>
           <w:rPr>
             <w:rStyle w:val="Hipercze"/>
             <w:noProof/>
           </w:rPr>
-          <w:t>a)</w:t>
-        </w:r>
-        <w:r>
-          <w:rPr>
-            <w:rFonts w:asciiTheme="minorHAnsi" w:hAnsiTheme="minorHAnsi"/>
-            <w:noProof/>
-            <w:sz w:val="22"/>
+          <w:t>Calculation layer</w:t>
+        </w:r>
+        <w:r>
+          <w:rPr>
+            <w:noProof/>
+            <w:webHidden/>
           </w:rPr>
           <w:tab/>
         </w:r>
         <w:r>
           <w:rPr>
-            <w:rStyle w:val="Hipercze"/>
-            <w:noProof/>
-          </w:rPr>
-          <w:t>Functional requirements</w:t>
-        </w:r>
-        <w:r>
-          <w:rPr>
-            <w:noProof/>
-            <w:webHidden/>
-          </w:rPr>
-          <w:tab/>
-        </w:r>
-        <w:r>
-          <w:rPr>
             <w:noProof/>
             <w:webHidden/>
           </w:rPr>
@@ -1092,7 +1092,7 @@
             <w:noProof/>
             <w:webHidden/>
           </w:rPr>
-          <w:instrText xml:space="preserve"> PAGEREF _Toc318139744 \h </w:instrText>
+          <w:instrText xml:space="preserve"> PAGEREF _Toc318299937 \h </w:instrText>
         </w:r>
         <w:r>
           <w:rPr>
@@ -1112,7 +1112,7 @@
             <w:noProof/>
             <w:webHidden/>
           </w:rPr>
-          <w:t>6</w:t>
+          <w:t>5</w:t>
         </w:r>
         <w:r>
           <w:rPr>
@@ -1125,9 +1125,9 @@
     </w:p>
     <w:p>
       <w:pPr>
-        <w:pStyle w:val="Spistreci2"/>
-        <w:tabs>
-          <w:tab w:val="left" w:pos="1100"/>
+        <w:pStyle w:val="Spistreci1"/>
+        <w:tabs>
+          <w:tab w:val="left" w:pos="880"/>
           <w:tab w:val="right" w:leader="dot" w:pos="9016"/>
         </w:tabs>
         <w:rPr>
@@ -1136,13 +1136,13 @@
           <w:sz w:val="22"/>
         </w:rPr>
       </w:pPr>
-      <w:hyperlink w:anchor="_Toc318139745" w:history="1">
+      <w:hyperlink w:anchor="_Toc318299938" w:history="1">
         <w:r>
           <w:rPr>
             <w:rStyle w:val="Hipercze"/>
             <w:noProof/>
           </w:rPr>
-          <w:t>b)</w:t>
+          <w:t>3.</w:t>
         </w:r>
         <w:r>
           <w:rPr>
@@ -1157,7 +1157,7 @@
             <w:rStyle w:val="Hipercze"/>
             <w:noProof/>
           </w:rPr>
-          <w:t>Non-functional requirements</w:t>
+          <w:t>User Requirements</w:t>
         </w:r>
         <w:r>
           <w:rPr>
@@ -1178,7 +1178,7 @@
             <w:noProof/>
             <w:webHidden/>
           </w:rPr>
-          <w:instrText xml:space="preserve"> PAGEREF _Toc318139745 \h </w:instrText>
+          <w:instrText xml:space="preserve"> PAGEREF _Toc318299938 \h </w:instrText>
         </w:r>
         <w:r>
           <w:rPr>
@@ -1211,9 +1211,9 @@
     </w:p>
     <w:p>
       <w:pPr>
-        <w:pStyle w:val="Spistreci1"/>
-        <w:tabs>
-          <w:tab w:val="left" w:pos="880"/>
+        <w:pStyle w:val="Spistreci2"/>
+        <w:tabs>
+          <w:tab w:val="left" w:pos="1100"/>
           <w:tab w:val="right" w:leader="dot" w:pos="9016"/>
         </w:tabs>
         <w:rPr>
@@ -1222,13 +1222,13 @@
           <w:sz w:val="22"/>
         </w:rPr>
       </w:pPr>
-      <w:hyperlink w:anchor="_Toc318139746" w:history="1">
+      <w:hyperlink w:anchor="_Toc318299939" w:history="1">
         <w:r>
           <w:rPr>
             <w:rStyle w:val="Hipercze"/>
             <w:noProof/>
           </w:rPr>
-          <w:t>4.</w:t>
+          <w:t>a)</w:t>
         </w:r>
         <w:r>
           <w:rPr>
@@ -1243,7 +1243,7 @@
             <w:rStyle w:val="Hipercze"/>
             <w:noProof/>
           </w:rPr>
-          <w:t>System Requirements</w:t>
+          <w:t>Functional requirements</w:t>
         </w:r>
         <w:r>
           <w:rPr>
@@ -1264,7 +1264,7 @@
             <w:noProof/>
             <w:webHidden/>
           </w:rPr>
-          <w:instrText xml:space="preserve"> PAGEREF _Toc318139746 \h </w:instrText>
+          <w:instrText xml:space="preserve"> PAGEREF _Toc318299939 \h </w:instrText>
         </w:r>
         <w:r>
           <w:rPr>
@@ -1284,7 +1284,7 @@
             <w:noProof/>
             <w:webHidden/>
           </w:rPr>
-          <w:t>7</w:t>
+          <w:t>6</w:t>
         </w:r>
         <w:r>
           <w:rPr>
@@ -1308,13 +1308,13 @@
           <w:sz w:val="22"/>
         </w:rPr>
       </w:pPr>
-      <w:hyperlink w:anchor="_Toc318139747" w:history="1">
+      <w:hyperlink w:anchor="_Toc318299940" w:history="1">
         <w:r>
           <w:rPr>
             <w:rStyle w:val="Hipercze"/>
             <w:noProof/>
           </w:rPr>
-          <w:t>a)</w:t>
+          <w:t>b)</w:t>
         </w:r>
         <w:r>
           <w:rPr>
@@ -1329,7 +1329,7 @@
             <w:rStyle w:val="Hipercze"/>
             <w:noProof/>
           </w:rPr>
-          <w:t>Use case diagram</w:t>
+          <w:t>Non-functional requirements</w:t>
         </w:r>
         <w:r>
           <w:rPr>
@@ -1350,7 +1350,7 @@
             <w:noProof/>
             <w:webHidden/>
           </w:rPr>
-          <w:instrText xml:space="preserve"> PAGEREF _Toc318139747 \h </w:instrText>
+          <w:instrText xml:space="preserve"> PAGEREF _Toc318299940 \h </w:instrText>
         </w:r>
         <w:r>
           <w:rPr>
@@ -1370,7 +1370,7 @@
             <w:noProof/>
             <w:webHidden/>
           </w:rPr>
-          <w:t>7</w:t>
+          <w:t>6</w:t>
         </w:r>
         <w:r>
           <w:rPr>
@@ -1383,9 +1383,9 @@
     </w:p>
     <w:p>
       <w:pPr>
-        <w:pStyle w:val="Spistreci2"/>
-        <w:tabs>
-          <w:tab w:val="left" w:pos="1100"/>
+        <w:pStyle w:val="Spistreci1"/>
+        <w:tabs>
+          <w:tab w:val="left" w:pos="880"/>
           <w:tab w:val="right" w:leader="dot" w:pos="9016"/>
         </w:tabs>
         <w:rPr>
@@ -1394,13 +1394,13 @@
           <w:sz w:val="22"/>
         </w:rPr>
       </w:pPr>
-      <w:hyperlink w:anchor="_Toc318139748" w:history="1">
+      <w:hyperlink w:anchor="_Toc318299941" w:history="1">
         <w:r>
           <w:rPr>
             <w:rStyle w:val="Hipercze"/>
             <w:noProof/>
           </w:rPr>
-          <w:t>b)</w:t>
+          <w:t>4.</w:t>
         </w:r>
         <w:r>
           <w:rPr>
@@ -1415,7 +1415,7 @@
             <w:rStyle w:val="Hipercze"/>
             <w:noProof/>
           </w:rPr>
-          <w:t>User's case list</w:t>
+          <w:t>System Requirements</w:t>
         </w:r>
         <w:r>
           <w:rPr>
@@ -1436,7 +1436,7 @@
             <w:noProof/>
             <w:webHidden/>
           </w:rPr>
-          <w:instrText xml:space="preserve"> PAGEREF _Toc318139748 \h </w:instrText>
+          <w:instrText xml:space="preserve"> PAGEREF _Toc318299941 \h </w:instrText>
         </w:r>
         <w:r>
           <w:rPr>
@@ -1456,7 +1456,7 @@
             <w:noProof/>
             <w:webHidden/>
           </w:rPr>
-          <w:t>8</w:t>
+          <w:t>7</w:t>
         </w:r>
         <w:r>
           <w:rPr>
@@ -1480,13 +1480,13 @@
           <w:sz w:val="22"/>
         </w:rPr>
       </w:pPr>
-      <w:hyperlink w:anchor="_Toc318139749" w:history="1">
+      <w:hyperlink w:anchor="_Toc318299942" w:history="1">
         <w:r>
           <w:rPr>
             <w:rStyle w:val="Hipercze"/>
             <w:noProof/>
           </w:rPr>
-          <w:t>c)</w:t>
+          <w:t>a)</w:t>
         </w:r>
         <w:r>
           <w:rPr>
@@ -1501,7 +1501,7 @@
             <w:rStyle w:val="Hipercze"/>
             <w:noProof/>
           </w:rPr>
-          <w:t>Scientist's case list</w:t>
+          <w:t>Use case diagram</w:t>
         </w:r>
         <w:r>
           <w:rPr>
@@ -1522,7 +1522,7 @@
             <w:noProof/>
             <w:webHidden/>
           </w:rPr>
-          <w:instrText xml:space="preserve"> PAGEREF _Toc318139749 \h </w:instrText>
+          <w:instrText xml:space="preserve"> PAGEREF _Toc318299942 \h </w:instrText>
         </w:r>
         <w:r>
           <w:rPr>
@@ -1542,7 +1542,7 @@
             <w:noProof/>
             <w:webHidden/>
           </w:rPr>
-          <w:t>8</w:t>
+          <w:t>7</w:t>
         </w:r>
         <w:r>
           <w:rPr>
@@ -1566,13 +1566,13 @@
           <w:sz w:val="22"/>
         </w:rPr>
       </w:pPr>
-      <w:hyperlink w:anchor="_Toc318139750" w:history="1">
+      <w:hyperlink w:anchor="_Toc318299943" w:history="1">
         <w:r>
           <w:rPr>
             <w:rStyle w:val="Hipercze"/>
             <w:noProof/>
           </w:rPr>
-          <w:t>d)</w:t>
+          <w:t>b)</w:t>
         </w:r>
         <w:r>
           <w:rPr>
@@ -1587,7 +1587,7 @@
             <w:rStyle w:val="Hipercze"/>
             <w:noProof/>
           </w:rPr>
-          <w:t>Administrator's case list</w:t>
+          <w:t>User's case list</w:t>
         </w:r>
         <w:r>
           <w:rPr>
@@ -1608,7 +1608,7 @@
             <w:noProof/>
             <w:webHidden/>
           </w:rPr>
-          <w:instrText xml:space="preserve"> PAGEREF _Toc318139750 \h </w:instrText>
+          <w:instrText xml:space="preserve"> PAGEREF _Toc318299943 \h </w:instrText>
         </w:r>
         <w:r>
           <w:rPr>
@@ -1641,9 +1641,9 @@
     </w:p>
     <w:p>
       <w:pPr>
-        <w:pStyle w:val="Spistreci1"/>
-        <w:tabs>
-          <w:tab w:val="left" w:pos="880"/>
+        <w:pStyle w:val="Spistreci2"/>
+        <w:tabs>
+          <w:tab w:val="left" w:pos="1100"/>
           <w:tab w:val="right" w:leader="dot" w:pos="9016"/>
         </w:tabs>
         <w:rPr>
@@ -1652,13 +1652,13 @@
           <w:sz w:val="22"/>
         </w:rPr>
       </w:pPr>
-      <w:hyperlink w:anchor="_Toc318139751" w:history="1">
+      <w:hyperlink w:anchor="_Toc318299944" w:history="1">
         <w:r>
           <w:rPr>
             <w:rStyle w:val="Hipercze"/>
             <w:noProof/>
           </w:rPr>
-          <w:t>5.</w:t>
+          <w:t>c)</w:t>
         </w:r>
         <w:r>
           <w:rPr>
@@ -1673,7 +1673,7 @@
             <w:rStyle w:val="Hipercze"/>
             <w:noProof/>
           </w:rPr>
-          <w:t>Appendix A:  Used Tools</w:t>
+          <w:t>Scientist's case list</w:t>
         </w:r>
         <w:r>
           <w:rPr>
@@ -1694,7 +1694,7 @@
             <w:noProof/>
             <w:webHidden/>
           </w:rPr>
-          <w:instrText xml:space="preserve"> PAGEREF _Toc318139751 \h </w:instrText>
+          <w:instrText xml:space="preserve"> PAGEREF _Toc318299944 \h </w:instrText>
         </w:r>
         <w:r>
           <w:rPr>
@@ -1714,7 +1714,7 @@
             <w:noProof/>
             <w:webHidden/>
           </w:rPr>
-          <w:t>10</w:t>
+          <w:t>8</w:t>
         </w:r>
         <w:r>
           <w:rPr>
@@ -1738,13 +1738,13 @@
           <w:sz w:val="22"/>
         </w:rPr>
       </w:pPr>
-      <w:hyperlink w:anchor="_Toc318139752" w:history="1">
+      <w:hyperlink w:anchor="_Toc318299945" w:history="1">
         <w:r>
           <w:rPr>
             <w:rStyle w:val="Hipercze"/>
             <w:noProof/>
           </w:rPr>
-          <w:t>a)</w:t>
+          <w:t>d)</w:t>
         </w:r>
         <w:r>
           <w:rPr>
@@ -1759,7 +1759,7 @@
             <w:rStyle w:val="Hipercze"/>
             <w:noProof/>
           </w:rPr>
-          <w:t>Enterprise Architect 9.2  ver. Trial Ultimate</w:t>
+          <w:t>Administrator's case list</w:t>
         </w:r>
         <w:r>
           <w:rPr>
@@ -1780,7 +1780,7 @@
             <w:noProof/>
             <w:webHidden/>
           </w:rPr>
-          <w:instrText xml:space="preserve"> PAGEREF _Toc318139752 \h </w:instrText>
+          <w:instrText xml:space="preserve"> PAGEREF _Toc318299945 \h </w:instrText>
         </w:r>
         <w:r>
           <w:rPr>
@@ -1800,7 +1800,7 @@
             <w:noProof/>
             <w:webHidden/>
           </w:rPr>
-          <w:t>10</w:t>
+          <w:t>8</w:t>
         </w:r>
         <w:r>
           <w:rPr>
@@ -1813,9 +1813,9 @@
     </w:p>
     <w:p>
       <w:pPr>
-        <w:pStyle w:val="Spistreci2"/>
-        <w:tabs>
-          <w:tab w:val="left" w:pos="1100"/>
+        <w:pStyle w:val="Spistreci1"/>
+        <w:tabs>
+          <w:tab w:val="left" w:pos="880"/>
           <w:tab w:val="right" w:leader="dot" w:pos="9016"/>
         </w:tabs>
         <w:rPr>
@@ -1824,12 +1824,184 @@
           <w:sz w:val="22"/>
         </w:rPr>
       </w:pPr>
-      <w:hyperlink w:anchor="_Toc318139753" w:history="1">
+      <w:hyperlink w:anchor="_Toc318299946" w:history="1">
         <w:r>
           <w:rPr>
             <w:rStyle w:val="Hipercze"/>
             <w:noProof/>
           </w:rPr>
+          <w:t>5.</w:t>
+        </w:r>
+        <w:r>
+          <w:rPr>
+            <w:rFonts w:asciiTheme="minorHAnsi" w:hAnsiTheme="minorHAnsi"/>
+            <w:noProof/>
+            <w:sz w:val="22"/>
+          </w:rPr>
+          <w:tab/>
+        </w:r>
+        <w:r>
+          <w:rPr>
+            <w:rStyle w:val="Hipercze"/>
+            <w:noProof/>
+          </w:rPr>
+          <w:t>Appendix A:  Used Tools</w:t>
+        </w:r>
+        <w:r>
+          <w:rPr>
+            <w:noProof/>
+            <w:webHidden/>
+          </w:rPr>
+          <w:tab/>
+        </w:r>
+        <w:r>
+          <w:rPr>
+            <w:noProof/>
+            <w:webHidden/>
+          </w:rPr>
+          <w:fldChar w:fldCharType="begin"/>
+        </w:r>
+        <w:r>
+          <w:rPr>
+            <w:noProof/>
+            <w:webHidden/>
+          </w:rPr>
+          <w:instrText xml:space="preserve"> PAGEREF _Toc318299946 \h </w:instrText>
+        </w:r>
+        <w:r>
+          <w:rPr>
+            <w:noProof/>
+            <w:webHidden/>
+          </w:rPr>
+        </w:r>
+        <w:r>
+          <w:rPr>
+            <w:noProof/>
+            <w:webHidden/>
+          </w:rPr>
+          <w:fldChar w:fldCharType="separate"/>
+        </w:r>
+        <w:r>
+          <w:rPr>
+            <w:noProof/>
+            <w:webHidden/>
+          </w:rPr>
+          <w:t>10</w:t>
+        </w:r>
+        <w:r>
+          <w:rPr>
+            <w:noProof/>
+            <w:webHidden/>
+          </w:rPr>
+          <w:fldChar w:fldCharType="end"/>
+        </w:r>
+      </w:hyperlink>
+    </w:p>
+    <w:p>
+      <w:pPr>
+        <w:pStyle w:val="Spistreci2"/>
+        <w:tabs>
+          <w:tab w:val="left" w:pos="1100"/>
+          <w:tab w:val="right" w:leader="dot" w:pos="9016"/>
+        </w:tabs>
+        <w:rPr>
+          <w:rFonts w:asciiTheme="minorHAnsi" w:hAnsiTheme="minorHAnsi"/>
+          <w:noProof/>
+          <w:sz w:val="22"/>
+        </w:rPr>
+      </w:pPr>
+      <w:hyperlink w:anchor="_Toc318299947" w:history="1">
+        <w:r>
+          <w:rPr>
+            <w:rStyle w:val="Hipercze"/>
+            <w:noProof/>
+          </w:rPr>
+          <w:t>a)</w:t>
+        </w:r>
+        <w:r>
+          <w:rPr>
+            <w:rFonts w:asciiTheme="minorHAnsi" w:hAnsiTheme="minorHAnsi"/>
+            <w:noProof/>
+            <w:sz w:val="22"/>
+          </w:rPr>
+          <w:tab/>
+        </w:r>
+        <w:r>
+          <w:rPr>
+            <w:rStyle w:val="Hipercze"/>
+            <w:noProof/>
+          </w:rPr>
+          <w:t>Enterprise Architect 9.2  ver. Trial Ultimate</w:t>
+        </w:r>
+        <w:r>
+          <w:rPr>
+            <w:noProof/>
+            <w:webHidden/>
+          </w:rPr>
+          <w:tab/>
+        </w:r>
+        <w:r>
+          <w:rPr>
+            <w:noProof/>
+            <w:webHidden/>
+          </w:rPr>
+          <w:fldChar w:fldCharType="begin"/>
+        </w:r>
+        <w:r>
+          <w:rPr>
+            <w:noProof/>
+            <w:webHidden/>
+          </w:rPr>
+          <w:instrText xml:space="preserve"> PAGEREF _Toc318299947 \h </w:instrText>
+        </w:r>
+        <w:r>
+          <w:rPr>
+            <w:noProof/>
+            <w:webHidden/>
+          </w:rPr>
+        </w:r>
+        <w:r>
+          <w:rPr>
+            <w:noProof/>
+            <w:webHidden/>
+          </w:rPr>
+          <w:fldChar w:fldCharType="separate"/>
+        </w:r>
+        <w:r>
+          <w:rPr>
+            <w:noProof/>
+            <w:webHidden/>
+          </w:rPr>
+          <w:t>10</w:t>
+        </w:r>
+        <w:r>
+          <w:rPr>
+            <w:noProof/>
+            <w:webHidden/>
+          </w:rPr>
+          <w:fldChar w:fldCharType="end"/>
+        </w:r>
+      </w:hyperlink>
+    </w:p>
+    <w:p>
+      <w:pPr>
+        <w:pStyle w:val="Spistreci2"/>
+        <w:tabs>
+          <w:tab w:val="left" w:pos="1100"/>
+          <w:tab w:val="right" w:leader="dot" w:pos="9016"/>
+        </w:tabs>
+        <w:rPr>
+          <w:rFonts w:asciiTheme="minorHAnsi" w:hAnsiTheme="minorHAnsi"/>
+          <w:noProof/>
+          <w:sz w:val="22"/>
+        </w:rPr>
+      </w:pPr>
+      <w:hyperlink w:anchor="_Toc318299948" w:history="1">
+        <w:r>
+          <w:rPr>
+            <w:rStyle w:val="Hipercze"/>
+            <w:noProof/>
+          </w:rPr>
           <w:t>b)</w:t>
         </w:r>
         <w:r>
@@ -1866,7 +2038,7 @@
             <w:noProof/>
             <w:webHidden/>
           </w:rPr>
-          <w:instrText xml:space="preserve"> PAGEREF _Toc318139753 \h </w:instrText>
+          <w:instrText xml:space="preserve"> PAGEREF _Toc318299948 \h </w:instrText>
         </w:r>
         <w:r>
           <w:rPr>
@@ -1921,7 +2093,7 @@
       <w:pPr>
         <w:pStyle w:val="Nagwek1"/>
       </w:pPr>
-      <w:bookmarkStart w:id="0" w:name="_Toc318139736"/>
+      <w:bookmarkStart w:id="0" w:name="_Toc318299929"/>
       <w:r>
         <w:lastRenderedPageBreak/>
         <w:t>Summary</w:t>
@@ -1938,21 +2110,17 @@
         <w:rPr>
           <w:szCs w:val="24"/>
         </w:rPr>
-        <w:t xml:space="preserve">Task </w:t>
-      </w:r>
-      <w:proofErr w:type="spellStart"/>
+        <w:t xml:space="preserve">Preparation of complete requirements list is a first and, according to many authorities, most difficult part during project life. Any misunderstanding or even inexactness can cause very serious complications in next parts of the project. Each pound saved on requirements analysis may come back </w:t>
+      </w:r>
       <w:r>
         <w:rPr>
           <w:szCs w:val="24"/>
         </w:rPr>
-        <w:t>blabla</w:t>
-      </w:r>
-      <w:proofErr w:type="spellEnd"/>
-    </w:p>
-    <w:p>
-      <w:pPr>
-        <w:ind w:firstLine="0"/>
-        <w:jc w:val="left"/>
+        <w:t>as a dangerous difficulty in future and will cost tens times more.</w:t>
+      </w:r>
+    </w:p>
+    <w:p>
+      <w:pPr>
         <w:rPr>
           <w:szCs w:val="24"/>
         </w:rPr>
@@ -1961,6 +2129,101 @@
         <w:rPr>
           <w:szCs w:val="24"/>
         </w:rPr>
+        <w:t>Different methodologies choose different approaches to this issue. Some, older ones believe in inflexible boundaries of project parts, where after finishing requirements module comes design and amendments to previous part are not allowed. Others, more modern ones assume that changes in requirements may happen. In this group we can distinguish extreme ones which actually assume that changes in project specification are certain, and team members have to accept them and be able to give quick responses.</w:t>
+      </w:r>
+      <w:r>
+        <w:rPr>
+          <w:szCs w:val="24"/>
+        </w:rPr>
+        <w:t xml:space="preserve"> Our team decided to use one of these (Agile) methodologies - Scrum. </w:t>
+      </w:r>
+    </w:p>
+    <w:p>
+      <w:pPr>
+        <w:rPr>
+          <w:szCs w:val="24"/>
+        </w:rPr>
+      </w:pPr>
+    </w:p>
+    <w:p>
+      <w:pPr>
+        <w:pStyle w:val="Nagwekabc"/>
+      </w:pPr>
+      <w:bookmarkStart w:id="1" w:name="_Toc318299930"/>
+      <w:r>
+        <w:t>Communication with Customer</w:t>
+      </w:r>
+      <w:bookmarkEnd w:id="1"/>
+    </w:p>
+    <w:p>
+      <w:pPr>
+        <w:rPr>
+          <w:szCs w:val="24"/>
+        </w:rPr>
+      </w:pPr>
+      <w:r>
+        <w:rPr>
+          <w:szCs w:val="24"/>
+        </w:rPr>
+        <w:t>Scrum assumes every-day meetings and very intensive communication with customer applying involving them into project ins and outs. This approach should decrease number of  misunderstandings between project team and customer. Unfortunately, because of nature of academic assignments it was impossible to involve customer (lecturer) into  every-day Scrums and long-lasting (usually 2-4 hours) discussions after them. Knowing this, we mocked Customer</w:t>
+      </w:r>
+      <w:r>
+        <w:rPr>
+          <w:szCs w:val="24"/>
+        </w:rPr>
+        <w:t>'</w:t>
+      </w:r>
+      <w:r>
+        <w:rPr>
+          <w:szCs w:val="24"/>
+        </w:rPr>
+        <w:t xml:space="preserve">s </w:t>
+      </w:r>
+      <w:r>
+        <w:rPr>
+          <w:szCs w:val="24"/>
+        </w:rPr>
+        <w:t>presence on meetings by writing and receiving e-mails to and from them. This form of dialog, especially at the beginning helped us in defining specific requirements placed in next chapter in different form (functional, non-functional system).</w:t>
+      </w:r>
+    </w:p>
+    <w:p>
+      <w:pPr>
+        <w:rPr>
+          <w:szCs w:val="24"/>
+        </w:rPr>
+      </w:pPr>
+    </w:p>
+    <w:p>
+      <w:pPr>
+        <w:pStyle w:val="Nagwekabc"/>
+      </w:pPr>
+      <w:bookmarkStart w:id="2" w:name="_Toc318299931"/>
+      <w:r>
+        <w:t>Impact on following stages of project</w:t>
+      </w:r>
+      <w:bookmarkEnd w:id="2"/>
+    </w:p>
+    <w:p>
+      <w:r>
+        <w:t xml:space="preserve">Well-defined requirements are base of creating scalable and reasonable design. </w:t>
+      </w:r>
+      <w:r>
+        <w:t xml:space="preserve">Knowing that we have tried to decrease amount of time spent on work in parallel on both of them. The problems were twosome, firstly Scrum itself assumes that requirements will change and secondly very short time period devoted for this assignment (less than 3 weeks) not allowed us to completely exhaust a subject. Second problem was independent from us so we decided to do our best within given time resources. </w:t>
+      </w:r>
+      <w:r>
+        <w:t>For dealing with first issue we tried to distinguish project skeleton very early and focus on it, so that it would be fixed when design part starts and accept the fact that smaller features may come and go.</w:t>
+      </w:r>
+    </w:p>
+    <w:p>
+      <w:r>
+        <w:t>Requirements have also direct and indirect impact on test plan. Well-define use cases give possibility of creating reliable acceptance tests and traceability matrix.</w:t>
+      </w:r>
+    </w:p>
+    <w:p>
+      <w:r>
+        <w:t xml:space="preserve">Requirements' impact on implementation is only indirect (through design).  </w:t>
+      </w:r>
+      <w:r>
         <w:br w:type="page"/>
       </w:r>
     </w:p>
@@ -1968,7 +2231,7 @@
       <w:pPr>
         <w:pStyle w:val="Nagwek1"/>
       </w:pPr>
-      <w:bookmarkStart w:id="1" w:name="_Toc318139737"/>
+      <w:bookmarkStart w:id="3" w:name="_Toc318299932"/>
       <w:r>
         <w:lastRenderedPageBreak/>
         <w:t xml:space="preserve">System's </w:t>
@@ -1976,7 +2239,7 @@
       <w:r>
         <w:t>Dictionary</w:t>
       </w:r>
-      <w:bookmarkEnd w:id="1"/>
+      <w:bookmarkEnd w:id="3"/>
     </w:p>
     <w:p>
       <w:r>
@@ -1992,11 +2255,11 @@
           <w:numId w:val="15"/>
         </w:numPr>
       </w:pPr>
-      <w:bookmarkStart w:id="2" w:name="_Toc318139738"/>
+      <w:bookmarkStart w:id="4" w:name="_Toc318299933"/>
       <w:r>
         <w:t>Actors</w:t>
       </w:r>
-      <w:bookmarkEnd w:id="2"/>
+      <w:bookmarkEnd w:id="4"/>
     </w:p>
     <w:p>
       <w:pPr>
@@ -2210,14 +2473,14 @@
       <w:pPr>
         <w:pStyle w:val="Nagwekabc"/>
       </w:pPr>
-      <w:bookmarkStart w:id="3" w:name="_Toc318139739"/>
+      <w:bookmarkStart w:id="5" w:name="_Toc318299934"/>
       <w:r>
         <w:t>Other</w:t>
       </w:r>
       <w:r>
         <w:t xml:space="preserve"> entities</w:t>
       </w:r>
-      <w:bookmarkEnd w:id="3"/>
+      <w:bookmarkEnd w:id="5"/>
     </w:p>
     <w:p>
       <w:pPr>
@@ -2244,13 +2507,13 @@
       <w:pPr>
         <w:pStyle w:val="Nagwek3"/>
       </w:pPr>
-      <w:bookmarkStart w:id="4" w:name="Access_layer"/>
-      <w:bookmarkStart w:id="5" w:name="_Toc318139740"/>
-      <w:bookmarkEnd w:id="4"/>
+      <w:bookmarkStart w:id="6" w:name="Access_layer"/>
+      <w:bookmarkStart w:id="7" w:name="_Toc318299935"/>
+      <w:bookmarkEnd w:id="6"/>
       <w:r>
         <w:t>Access layer</w:t>
       </w:r>
-      <w:bookmarkEnd w:id="5"/>
+      <w:bookmarkEnd w:id="7"/>
     </w:p>
     <w:p>
       <w:pPr>
@@ -2292,13 +2555,13 @@
       <w:pPr>
         <w:pStyle w:val="Nagwek3"/>
       </w:pPr>
-      <w:bookmarkStart w:id="6" w:name="Control_layer"/>
-      <w:bookmarkStart w:id="7" w:name="_Toc318139741"/>
-      <w:bookmarkEnd w:id="6"/>
+      <w:bookmarkStart w:id="8" w:name="Control_layer"/>
+      <w:bookmarkStart w:id="9" w:name="_Toc318299936"/>
+      <w:bookmarkEnd w:id="8"/>
       <w:r>
         <w:t>Control layer</w:t>
       </w:r>
-      <w:bookmarkEnd w:id="7"/>
+      <w:bookmarkEnd w:id="9"/>
     </w:p>
     <w:p>
       <w:pPr>
@@ -2395,13 +2658,13 @@
       <w:pPr>
         <w:pStyle w:val="Nagwek3"/>
       </w:pPr>
-      <w:bookmarkStart w:id="8" w:name="Calculation_layer"/>
-      <w:bookmarkStart w:id="9" w:name="_Toc318139742"/>
-      <w:bookmarkEnd w:id="8"/>
+      <w:bookmarkStart w:id="10" w:name="Calculation_layer"/>
+      <w:bookmarkStart w:id="11" w:name="_Toc318299937"/>
+      <w:bookmarkEnd w:id="10"/>
       <w:r>
         <w:t>Calculation layer</w:t>
       </w:r>
-      <w:bookmarkEnd w:id="9"/>
+      <w:bookmarkEnd w:id="11"/>
     </w:p>
     <w:p>
       <w:pPr>
@@ -2456,12 +2719,12 @@
       <w:pPr>
         <w:pStyle w:val="Nagwek1"/>
       </w:pPr>
-      <w:bookmarkStart w:id="10" w:name="_Toc318139743"/>
+      <w:bookmarkStart w:id="12" w:name="_Toc318299938"/>
       <w:r>
         <w:lastRenderedPageBreak/>
         <w:t>User Requirements</w:t>
       </w:r>
-      <w:bookmarkEnd w:id="10"/>
+      <w:bookmarkEnd w:id="12"/>
     </w:p>
     <w:p>
       <w:pPr>
@@ -2471,11 +2734,11 @@
           <w:numId w:val="16"/>
         </w:numPr>
       </w:pPr>
-      <w:bookmarkStart w:id="11" w:name="_Toc318139744"/>
+      <w:bookmarkStart w:id="13" w:name="_Toc318299939"/>
       <w:r>
         <w:t>Functional requirements</w:t>
       </w:r>
-      <w:bookmarkEnd w:id="11"/>
+      <w:bookmarkEnd w:id="13"/>
     </w:p>
     <w:p>
       <w:pPr>
@@ -2611,11 +2874,11 @@
           <w:numId w:val="16"/>
         </w:numPr>
       </w:pPr>
-      <w:bookmarkStart w:id="12" w:name="_Toc318139745"/>
+      <w:bookmarkStart w:id="14" w:name="_Toc318299940"/>
       <w:r>
         <w:t>Non-functional requirements</w:t>
       </w:r>
-      <w:bookmarkEnd w:id="12"/>
+      <w:bookmarkEnd w:id="14"/>
     </w:p>
     <w:p>
       <w:pPr>
@@ -2740,12 +3003,12 @@
       <w:pPr>
         <w:pStyle w:val="Nagwek1"/>
       </w:pPr>
-      <w:bookmarkStart w:id="13" w:name="_Toc318139746"/>
+      <w:bookmarkStart w:id="15" w:name="_Toc318299941"/>
       <w:r>
         <w:lastRenderedPageBreak/>
         <w:t>System Requirements</w:t>
       </w:r>
-      <w:bookmarkEnd w:id="13"/>
+      <w:bookmarkEnd w:id="15"/>
     </w:p>
     <w:p>
       <w:pPr>
@@ -2755,11 +3018,11 @@
           <w:numId w:val="19"/>
         </w:numPr>
       </w:pPr>
-      <w:bookmarkStart w:id="14" w:name="_Toc318139747"/>
+      <w:bookmarkStart w:id="16" w:name="_Toc318299942"/>
       <w:r>
         <w:t>Use case diagram</w:t>
       </w:r>
-      <w:bookmarkEnd w:id="14"/>
+      <w:bookmarkEnd w:id="16"/>
     </w:p>
     <w:p>
       <w:pPr>
@@ -3011,7 +3274,7 @@
           <w:numId w:val="19"/>
         </w:numPr>
       </w:pPr>
-      <w:bookmarkStart w:id="15" w:name="_Toc318139748"/>
+      <w:bookmarkStart w:id="17" w:name="_Toc318299943"/>
       <w:r>
         <w:lastRenderedPageBreak/>
         <w:t>Use</w:t>
@@ -3022,7 +3285,7 @@
       <w:r>
         <w:t xml:space="preserve"> list</w:t>
       </w:r>
-      <w:bookmarkEnd w:id="15"/>
+      <w:bookmarkEnd w:id="17"/>
     </w:p>
     <w:p>
       <w:pPr>
@@ -3496,13 +3759,7 @@
               <w:jc w:val="left"/>
             </w:pPr>
             <w:r>
-              <w:t>"Succ</w:t>
-            </w:r>
-            <w:r>
-              <w:t>essful log out</w:t>
-            </w:r>
-            <w:r>
-              <w:t>."</w:t>
+              <w:t>"Successful log out."</w:t>
             </w:r>
           </w:p>
           <w:p>
@@ -3549,11 +3806,11 @@
           <w:numId w:val="19"/>
         </w:numPr>
       </w:pPr>
-      <w:bookmarkStart w:id="16" w:name="_Toc318139749"/>
+      <w:bookmarkStart w:id="18" w:name="_Toc318299944"/>
       <w:r>
         <w:t>Scientist's case list</w:t>
       </w:r>
-      <w:bookmarkEnd w:id="16"/>
+      <w:bookmarkEnd w:id="18"/>
     </w:p>
     <w:p>
       <w:pPr>
@@ -3635,13 +3892,13 @@
           <w:numId w:val="19"/>
         </w:numPr>
       </w:pPr>
-      <w:bookmarkStart w:id="17" w:name="Admin"/>
-      <w:bookmarkStart w:id="18" w:name="_Toc318139750"/>
-      <w:bookmarkEnd w:id="17"/>
+      <w:bookmarkStart w:id="19" w:name="Admin"/>
+      <w:bookmarkStart w:id="20" w:name="_Toc318299945"/>
+      <w:bookmarkEnd w:id="19"/>
       <w:r>
         <w:t>Administrator's case list</w:t>
       </w:r>
-      <w:bookmarkEnd w:id="18"/>
+      <w:bookmarkEnd w:id="20"/>
     </w:p>
     <w:p>
       <w:pPr>
@@ -3805,12 +4062,12 @@
       <w:r>
         <w:br w:type="page"/>
       </w:r>
-      <w:bookmarkStart w:id="19" w:name="_Toc318139751"/>
+      <w:bookmarkStart w:id="21" w:name="_Toc318299946"/>
       <w:r>
         <w:lastRenderedPageBreak/>
         <w:t>Appendix A:  Used Tools</w:t>
       </w:r>
-      <w:bookmarkEnd w:id="19"/>
+      <w:bookmarkEnd w:id="21"/>
     </w:p>
     <w:p>
       <w:pPr>
@@ -3820,11 +4077,11 @@
           <w:numId w:val="37"/>
         </w:numPr>
       </w:pPr>
-      <w:bookmarkStart w:id="20" w:name="_Toc318139752"/>
+      <w:bookmarkStart w:id="22" w:name="_Toc318299947"/>
       <w:r>
         <w:t>Enterprise Architect 9.2  ver. Trial Ultimate</w:t>
       </w:r>
-      <w:bookmarkEnd w:id="20"/>
+      <w:bookmarkEnd w:id="22"/>
     </w:p>
     <w:p>
       <w:pPr>
@@ -3864,11 +4121,11 @@
           <w:numId w:val="37"/>
         </w:numPr>
       </w:pPr>
-      <w:bookmarkStart w:id="21" w:name="_Toc318139753"/>
+      <w:bookmarkStart w:id="23" w:name="_Toc318299948"/>
       <w:r>
         <w:t>Google Code</w:t>
       </w:r>
-      <w:bookmarkEnd w:id="21"/>
+      <w:bookmarkEnd w:id="23"/>
     </w:p>
     <w:sectPr>
       <w:pgSz w:w="11906" w:h="16838"/>

</xml_diff>

<commit_message>
1. Modified: Dictionary in Requirements.docx.
</commit_message>
<xml_diff>
--- a/Docs/Requirements.docx
+++ b/Docs/Requirements.docx
@@ -375,6 +375,14 @@
           <w:szCs w:val="28"/>
         </w:rPr>
       </w:pPr>
+      <w:r>
+        <w:rPr>
+          <w:b/>
+          <w:sz w:val="28"/>
+          <w:szCs w:val="28"/>
+        </w:rPr>
+        <w:tab/>
+      </w:r>
     </w:p>
     <w:p>
       <w:pPr>
@@ -410,7 +418,7 @@
         </w:rPr>
         <w:fldChar w:fldCharType="separate"/>
       </w:r>
-      <w:hyperlink w:anchor="_Toc318299929" w:history="1">
+      <w:hyperlink w:anchor="_Toc318398718" w:history="1">
         <w:r>
           <w:rPr>
             <w:rStyle w:val="Hipercze"/>
@@ -452,7 +460,7 @@
             <w:noProof/>
             <w:webHidden/>
           </w:rPr>
-          <w:instrText xml:space="preserve"> PAGEREF _Toc318299929 \h </w:instrText>
+          <w:instrText xml:space="preserve"> PAGEREF _Toc318398718 \h </w:instrText>
         </w:r>
         <w:r>
           <w:rPr>
@@ -496,7 +504,7 @@
           <w:sz w:val="22"/>
         </w:rPr>
       </w:pPr>
-      <w:hyperlink w:anchor="_Toc318299930" w:history="1">
+      <w:hyperlink w:anchor="_Toc318398719" w:history="1">
         <w:r>
           <w:rPr>
             <w:rStyle w:val="Hipercze"/>
@@ -538,7 +546,7 @@
             <w:noProof/>
             <w:webHidden/>
           </w:rPr>
-          <w:instrText xml:space="preserve"> PAGEREF _Toc318299930 \h </w:instrText>
+          <w:instrText xml:space="preserve"> PAGEREF _Toc318398719 \h </w:instrText>
         </w:r>
         <w:r>
           <w:rPr>
@@ -582,7 +590,7 @@
           <w:sz w:val="22"/>
         </w:rPr>
       </w:pPr>
-      <w:hyperlink w:anchor="_Toc318299931" w:history="1">
+      <w:hyperlink w:anchor="_Toc318398720" w:history="1">
         <w:r>
           <w:rPr>
             <w:rStyle w:val="Hipercze"/>
@@ -624,7 +632,7 @@
             <w:noProof/>
             <w:webHidden/>
           </w:rPr>
-          <w:instrText xml:space="preserve"> PAGEREF _Toc318299931 \h </w:instrText>
+          <w:instrText xml:space="preserve"> PAGEREF _Toc318398720 \h </w:instrText>
         </w:r>
         <w:r>
           <w:rPr>
@@ -668,7 +676,7 @@
           <w:sz w:val="22"/>
         </w:rPr>
       </w:pPr>
-      <w:hyperlink w:anchor="_Toc318299932" w:history="1">
+      <w:hyperlink w:anchor="_Toc318398721" w:history="1">
         <w:r>
           <w:rPr>
             <w:rStyle w:val="Hipercze"/>
@@ -710,7 +718,7 @@
             <w:noProof/>
             <w:webHidden/>
           </w:rPr>
-          <w:instrText xml:space="preserve"> PAGEREF _Toc318299932 \h </w:instrText>
+          <w:instrText xml:space="preserve"> PAGEREF _Toc318398721 \h </w:instrText>
         </w:r>
         <w:r>
           <w:rPr>
@@ -754,7 +762,7 @@
           <w:sz w:val="22"/>
         </w:rPr>
       </w:pPr>
-      <w:hyperlink w:anchor="_Toc318299933" w:history="1">
+      <w:hyperlink w:anchor="_Toc318398722" w:history="1">
         <w:r>
           <w:rPr>
             <w:rStyle w:val="Hipercze"/>
@@ -796,7 +804,7 @@
             <w:noProof/>
             <w:webHidden/>
           </w:rPr>
-          <w:instrText xml:space="preserve"> PAGEREF _Toc318299933 \h </w:instrText>
+          <w:instrText xml:space="preserve"> PAGEREF _Toc318398722 \h </w:instrText>
         </w:r>
         <w:r>
           <w:rPr>
@@ -840,13 +848,13 @@
           <w:sz w:val="22"/>
         </w:rPr>
       </w:pPr>
-      <w:hyperlink w:anchor="_Toc318299934" w:history="1">
+      <w:hyperlink w:anchor="_Toc318398723" w:history="1">
         <w:r>
           <w:rPr>
             <w:rStyle w:val="Hipercze"/>
             <w:noProof/>
           </w:rPr>
-          <w:t>c)</w:t>
+          <w:t>b)</w:t>
         </w:r>
         <w:r>
           <w:rPr>
@@ -861,7 +869,7 @@
             <w:rStyle w:val="Hipercze"/>
             <w:noProof/>
           </w:rPr>
-          <w:t>Other entities</w:t>
+          <w:t>Layers</w:t>
         </w:r>
         <w:r>
           <w:rPr>
@@ -882,7 +890,7 @@
             <w:noProof/>
             <w:webHidden/>
           </w:rPr>
-          <w:instrText xml:space="preserve"> PAGEREF _Toc318299934 \h </w:instrText>
+          <w:instrText xml:space="preserve"> PAGEREF _Toc318398723 \h </w:instrText>
         </w:r>
         <w:r>
           <w:rPr>
@@ -915,8 +923,9 @@
     </w:p>
     <w:p>
       <w:pPr>
-        <w:pStyle w:val="Spistreci3"/>
-        <w:tabs>
+        <w:pStyle w:val="Spistreci2"/>
+        <w:tabs>
+          <w:tab w:val="left" w:pos="1100"/>
           <w:tab w:val="right" w:leader="dot" w:pos="9016"/>
         </w:tabs>
         <w:rPr>
@@ -925,12 +934,27 @@
           <w:sz w:val="22"/>
         </w:rPr>
       </w:pPr>
-      <w:hyperlink w:anchor="_Toc318299935" w:history="1">
+      <w:hyperlink w:anchor="_Toc318398724" w:history="1">
         <w:r>
           <w:rPr>
             <w:rStyle w:val="Hipercze"/>
             <w:noProof/>
           </w:rPr>
+          <w:t>c)</w:t>
+        </w:r>
+        <w:r>
+          <w:rPr>
+            <w:rFonts w:asciiTheme="minorHAnsi" w:hAnsiTheme="minorHAnsi"/>
+            <w:noProof/>
+            <w:sz w:val="22"/>
+          </w:rPr>
+          <w:tab/>
+        </w:r>
+        <w:r>
+          <w:rPr>
+            <w:rStyle w:val="Hipercze"/>
+            <w:noProof/>
+          </w:rPr>
           <w:t>Access layer</w:t>
         </w:r>
         <w:r>
@@ -952,7 +976,7 @@
             <w:noProof/>
             <w:webHidden/>
           </w:rPr>
-          <w:instrText xml:space="preserve"> PAGEREF _Toc318299935 \h </w:instrText>
+          <w:instrText xml:space="preserve"> PAGEREF _Toc318398724 \h </w:instrText>
         </w:r>
         <w:r>
           <w:rPr>
@@ -972,7 +996,7 @@
             <w:noProof/>
             <w:webHidden/>
           </w:rPr>
-          <w:t>4</w:t>
+          <w:t>5</w:t>
         </w:r>
         <w:r>
           <w:rPr>
@@ -985,8 +1009,9 @@
     </w:p>
     <w:p>
       <w:pPr>
-        <w:pStyle w:val="Spistreci3"/>
-        <w:tabs>
+        <w:pStyle w:val="Spistreci2"/>
+        <w:tabs>
+          <w:tab w:val="left" w:pos="1100"/>
           <w:tab w:val="right" w:leader="dot" w:pos="9016"/>
         </w:tabs>
         <w:rPr>
@@ -995,12 +1020,27 @@
           <w:sz w:val="22"/>
         </w:rPr>
       </w:pPr>
-      <w:hyperlink w:anchor="_Toc318299936" w:history="1">
+      <w:hyperlink w:anchor="_Toc318398725" w:history="1">
         <w:r>
           <w:rPr>
             <w:rStyle w:val="Hipercze"/>
             <w:noProof/>
           </w:rPr>
+          <w:t>d)</w:t>
+        </w:r>
+        <w:r>
+          <w:rPr>
+            <w:rFonts w:asciiTheme="minorHAnsi" w:hAnsiTheme="minorHAnsi"/>
+            <w:noProof/>
+            <w:sz w:val="22"/>
+          </w:rPr>
+          <w:tab/>
+        </w:r>
+        <w:r>
+          <w:rPr>
+            <w:rStyle w:val="Hipercze"/>
+            <w:noProof/>
+          </w:rPr>
           <w:t>Control layer</w:t>
         </w:r>
         <w:r>
@@ -1022,7 +1062,7 @@
             <w:noProof/>
             <w:webHidden/>
           </w:rPr>
-          <w:instrText xml:space="preserve"> PAGEREF _Toc318299936 \h </w:instrText>
+          <w:instrText xml:space="preserve"> PAGEREF _Toc318398725 \h </w:instrText>
         </w:r>
         <w:r>
           <w:rPr>
@@ -1055,8 +1095,9 @@
     </w:p>
     <w:p>
       <w:pPr>
-        <w:pStyle w:val="Spistreci3"/>
-        <w:tabs>
+        <w:pStyle w:val="Spistreci2"/>
+        <w:tabs>
+          <w:tab w:val="left" w:pos="1100"/>
           <w:tab w:val="right" w:leader="dot" w:pos="9016"/>
         </w:tabs>
         <w:rPr>
@@ -1065,12 +1106,27 @@
           <w:sz w:val="22"/>
         </w:rPr>
       </w:pPr>
-      <w:hyperlink w:anchor="_Toc318299937" w:history="1">
+      <w:hyperlink w:anchor="_Toc318398726" w:history="1">
         <w:r>
           <w:rPr>
             <w:rStyle w:val="Hipercze"/>
             <w:noProof/>
           </w:rPr>
+          <w:t>e)</w:t>
+        </w:r>
+        <w:r>
+          <w:rPr>
+            <w:rFonts w:asciiTheme="minorHAnsi" w:hAnsiTheme="minorHAnsi"/>
+            <w:noProof/>
+            <w:sz w:val="22"/>
+          </w:rPr>
+          <w:tab/>
+        </w:r>
+        <w:r>
+          <w:rPr>
+            <w:rStyle w:val="Hipercze"/>
+            <w:noProof/>
+          </w:rPr>
           <w:t>Calculation layer</w:t>
         </w:r>
         <w:r>
@@ -1092,7 +1148,7 @@
             <w:noProof/>
             <w:webHidden/>
           </w:rPr>
-          <w:instrText xml:space="preserve"> PAGEREF _Toc318299937 \h </w:instrText>
+          <w:instrText xml:space="preserve"> PAGEREF _Toc318398726 \h </w:instrText>
         </w:r>
         <w:r>
           <w:rPr>
@@ -1136,7 +1192,7 @@
           <w:sz w:val="22"/>
         </w:rPr>
       </w:pPr>
-      <w:hyperlink w:anchor="_Toc318299938" w:history="1">
+      <w:hyperlink w:anchor="_Toc318398727" w:history="1">
         <w:r>
           <w:rPr>
             <w:rStyle w:val="Hipercze"/>
@@ -1178,7 +1234,7 @@
             <w:noProof/>
             <w:webHidden/>
           </w:rPr>
-          <w:instrText xml:space="preserve"> PAGEREF _Toc318299938 \h </w:instrText>
+          <w:instrText xml:space="preserve"> PAGEREF _Toc318398727 \h </w:instrText>
         </w:r>
         <w:r>
           <w:rPr>
@@ -1222,7 +1278,7 @@
           <w:sz w:val="22"/>
         </w:rPr>
       </w:pPr>
-      <w:hyperlink w:anchor="_Toc318299939" w:history="1">
+      <w:hyperlink w:anchor="_Toc318398728" w:history="1">
         <w:r>
           <w:rPr>
             <w:rStyle w:val="Hipercze"/>
@@ -1264,7 +1320,7 @@
             <w:noProof/>
             <w:webHidden/>
           </w:rPr>
-          <w:instrText xml:space="preserve"> PAGEREF _Toc318299939 \h </w:instrText>
+          <w:instrText xml:space="preserve"> PAGEREF _Toc318398728 \h </w:instrText>
         </w:r>
         <w:r>
           <w:rPr>
@@ -1308,7 +1364,7 @@
           <w:sz w:val="22"/>
         </w:rPr>
       </w:pPr>
-      <w:hyperlink w:anchor="_Toc318299940" w:history="1">
+      <w:hyperlink w:anchor="_Toc318398729" w:history="1">
         <w:r>
           <w:rPr>
             <w:rStyle w:val="Hipercze"/>
@@ -1350,7 +1406,7 @@
             <w:noProof/>
             <w:webHidden/>
           </w:rPr>
-          <w:instrText xml:space="preserve"> PAGEREF _Toc318299940 \h </w:instrText>
+          <w:instrText xml:space="preserve"> PAGEREF _Toc318398729 \h </w:instrText>
         </w:r>
         <w:r>
           <w:rPr>
@@ -1394,7 +1450,7 @@
           <w:sz w:val="22"/>
         </w:rPr>
       </w:pPr>
-      <w:hyperlink w:anchor="_Toc318299941" w:history="1">
+      <w:hyperlink w:anchor="_Toc318398730" w:history="1">
         <w:r>
           <w:rPr>
             <w:rStyle w:val="Hipercze"/>
@@ -1436,7 +1492,7 @@
             <w:noProof/>
             <w:webHidden/>
           </w:rPr>
-          <w:instrText xml:space="preserve"> PAGEREF _Toc318299941 \h </w:instrText>
+          <w:instrText xml:space="preserve"> PAGEREF _Toc318398730 \h </w:instrText>
         </w:r>
         <w:r>
           <w:rPr>
@@ -1480,7 +1536,7 @@
           <w:sz w:val="22"/>
         </w:rPr>
       </w:pPr>
-      <w:hyperlink w:anchor="_Toc318299942" w:history="1">
+      <w:hyperlink w:anchor="_Toc318398731" w:history="1">
         <w:r>
           <w:rPr>
             <w:rStyle w:val="Hipercze"/>
@@ -1522,7 +1578,7 @@
             <w:noProof/>
             <w:webHidden/>
           </w:rPr>
-          <w:instrText xml:space="preserve"> PAGEREF _Toc318299942 \h </w:instrText>
+          <w:instrText xml:space="preserve"> PAGEREF _Toc318398731 \h </w:instrText>
         </w:r>
         <w:r>
           <w:rPr>
@@ -1566,7 +1622,7 @@
           <w:sz w:val="22"/>
         </w:rPr>
       </w:pPr>
-      <w:hyperlink w:anchor="_Toc318299943" w:history="1">
+      <w:hyperlink w:anchor="_Toc318398732" w:history="1">
         <w:r>
           <w:rPr>
             <w:rStyle w:val="Hipercze"/>
@@ -1608,7 +1664,7 @@
             <w:noProof/>
             <w:webHidden/>
           </w:rPr>
-          <w:instrText xml:space="preserve"> PAGEREF _Toc318299943 \h </w:instrText>
+          <w:instrText xml:space="preserve"> PAGEREF _Toc318398732 \h </w:instrText>
         </w:r>
         <w:r>
           <w:rPr>
@@ -1652,7 +1708,7 @@
           <w:sz w:val="22"/>
         </w:rPr>
       </w:pPr>
-      <w:hyperlink w:anchor="_Toc318299944" w:history="1">
+      <w:hyperlink w:anchor="_Toc318398733" w:history="1">
         <w:r>
           <w:rPr>
             <w:rStyle w:val="Hipercze"/>
@@ -1694,7 +1750,7 @@
             <w:noProof/>
             <w:webHidden/>
           </w:rPr>
-          <w:instrText xml:space="preserve"> PAGEREF _Toc318299944 \h </w:instrText>
+          <w:instrText xml:space="preserve"> PAGEREF _Toc318398733 \h </w:instrText>
         </w:r>
         <w:r>
           <w:rPr>
@@ -1738,7 +1794,7 @@
           <w:sz w:val="22"/>
         </w:rPr>
       </w:pPr>
-      <w:hyperlink w:anchor="_Toc318299945" w:history="1">
+      <w:hyperlink w:anchor="_Toc318398734" w:history="1">
         <w:r>
           <w:rPr>
             <w:rStyle w:val="Hipercze"/>
@@ -1780,7 +1836,7 @@
             <w:noProof/>
             <w:webHidden/>
           </w:rPr>
-          <w:instrText xml:space="preserve"> PAGEREF _Toc318299945 \h </w:instrText>
+          <w:instrText xml:space="preserve"> PAGEREF _Toc318398734 \h </w:instrText>
         </w:r>
         <w:r>
           <w:rPr>
@@ -1824,7 +1880,7 @@
           <w:sz w:val="22"/>
         </w:rPr>
       </w:pPr>
-      <w:hyperlink w:anchor="_Toc318299946" w:history="1">
+      <w:hyperlink w:anchor="_Toc318398735" w:history="1">
         <w:r>
           <w:rPr>
             <w:rStyle w:val="Hipercze"/>
@@ -1866,7 +1922,7 @@
             <w:noProof/>
             <w:webHidden/>
           </w:rPr>
-          <w:instrText xml:space="preserve"> PAGEREF _Toc318299946 \h </w:instrText>
+          <w:instrText xml:space="preserve"> PAGEREF _Toc318398735 \h </w:instrText>
         </w:r>
         <w:r>
           <w:rPr>
@@ -1910,7 +1966,7 @@
           <w:sz w:val="22"/>
         </w:rPr>
       </w:pPr>
-      <w:hyperlink w:anchor="_Toc318299947" w:history="1">
+      <w:hyperlink w:anchor="_Toc318398736" w:history="1">
         <w:r>
           <w:rPr>
             <w:rStyle w:val="Hipercze"/>
@@ -1952,7 +2008,7 @@
             <w:noProof/>
             <w:webHidden/>
           </w:rPr>
-          <w:instrText xml:space="preserve"> PAGEREF _Toc318299947 \h </w:instrText>
+          <w:instrText xml:space="preserve"> PAGEREF _Toc318398736 \h </w:instrText>
         </w:r>
         <w:r>
           <w:rPr>
@@ -1996,7 +2052,7 @@
           <w:sz w:val="22"/>
         </w:rPr>
       </w:pPr>
-      <w:hyperlink w:anchor="_Toc318299948" w:history="1">
+      <w:hyperlink w:anchor="_Toc318398737" w:history="1">
         <w:r>
           <w:rPr>
             <w:rStyle w:val="Hipercze"/>
@@ -2038,7 +2094,7 @@
             <w:noProof/>
             <w:webHidden/>
           </w:rPr>
-          <w:instrText xml:space="preserve"> PAGEREF _Toc318299948 \h </w:instrText>
+          <w:instrText xml:space="preserve"> PAGEREF _Toc318398737 \h </w:instrText>
         </w:r>
         <w:r>
           <w:rPr>
@@ -2093,7 +2149,7 @@
       <w:pPr>
         <w:pStyle w:val="Nagwek1"/>
       </w:pPr>
-      <w:bookmarkStart w:id="0" w:name="_Toc318299929"/>
+      <w:bookmarkStart w:id="0" w:name="_Toc318398718"/>
       <w:r>
         <w:lastRenderedPageBreak/>
         <w:t>Summary</w:t>
@@ -2149,7 +2205,7 @@
       <w:pPr>
         <w:pStyle w:val="Nagwekabc"/>
       </w:pPr>
-      <w:bookmarkStart w:id="1" w:name="_Toc318299930"/>
+      <w:bookmarkStart w:id="1" w:name="_Toc318398719"/>
       <w:r>
         <w:t>Communication with Customer</w:t>
       </w:r>
@@ -2197,7 +2253,7 @@
       <w:pPr>
         <w:pStyle w:val="Nagwekabc"/>
       </w:pPr>
-      <w:bookmarkStart w:id="2" w:name="_Toc318299931"/>
+      <w:bookmarkStart w:id="2" w:name="_Toc318398720"/>
       <w:r>
         <w:t>Impact on following stages of project</w:t>
       </w:r>
@@ -2231,7 +2287,7 @@
       <w:pPr>
         <w:pStyle w:val="Nagwek1"/>
       </w:pPr>
-      <w:bookmarkStart w:id="3" w:name="_Toc318299932"/>
+      <w:bookmarkStart w:id="3" w:name="_Toc318398721"/>
       <w:r>
         <w:lastRenderedPageBreak/>
         <w:t xml:space="preserve">System's </w:t>
@@ -2243,7 +2299,40 @@
     </w:p>
     <w:p>
       <w:r>
-        <w:t>In order to avoid as many misunderstandings as possible, authors decided to create dictionary of most terms being used during project.</w:t>
+        <w:t xml:space="preserve">In order to avoid as many misunderstandings as possible, authors decided to create </w:t>
+      </w:r>
+      <w:r>
+        <w:t>System D</w:t>
+      </w:r>
+      <w:r>
+        <w:t>ictionary.</w:t>
+      </w:r>
+      <w:r>
+        <w:t xml:space="preserve"> All, listed below, terms are being used in all following project's stages. Because of that fact, each change in it would cause many</w:t>
+      </w:r>
+      <w:r>
+        <w:t>, difficult-to-detect</w:t>
+      </w:r>
+      <w:r>
+        <w:t xml:space="preserve"> complications</w:t>
+      </w:r>
+      <w:r>
+        <w:t>,</w:t>
+      </w:r>
+      <w:r>
+        <w:t xml:space="preserve"> so we decided to put, especially lot of effort in</w:t>
+      </w:r>
+      <w:r>
+        <w:t xml:space="preserve"> creation of</w:t>
+      </w:r>
+      <w:r>
+        <w:t xml:space="preserve"> </w:t>
+      </w:r>
+      <w:r>
+        <w:t>as short as possible but unambiguous definitions</w:t>
+      </w:r>
+      <w:r>
+        <w:t xml:space="preserve">. For distinguishing them we adopted the notation with terms starting with capital letter.  </w:t>
       </w:r>
     </w:p>
     <w:p/>
@@ -2255,7 +2344,7 @@
           <w:numId w:val="15"/>
         </w:numPr>
       </w:pPr>
-      <w:bookmarkStart w:id="4" w:name="_Toc318299933"/>
+      <w:bookmarkStart w:id="4" w:name="_Toc318398722"/>
       <w:r>
         <w:t>Actors</w:t>
       </w:r>
@@ -2264,7 +2353,7 @@
     <w:p>
       <w:pPr>
         <w:pStyle w:val="NormalnyWeb"/>
-        <w:ind w:left="567"/>
+        <w:jc w:val="both"/>
       </w:pPr>
       <w:r>
         <w:rPr>
@@ -2273,13 +2362,13 @@
         <w:t>User</w:t>
       </w:r>
       <w:r>
-        <w:t xml:space="preserve"> - person using system. </w:t>
+        <w:t xml:space="preserve"> - person who uses System. </w:t>
       </w:r>
     </w:p>
     <w:p>
       <w:pPr>
         <w:pStyle w:val="NormalnyWeb"/>
-        <w:ind w:left="567"/>
+        <w:jc w:val="both"/>
       </w:pPr>
       <w:r>
         <w:rPr>
@@ -2288,13 +2377,13 @@
         <w:t>Scientist</w:t>
       </w:r>
       <w:r>
-        <w:t xml:space="preserve"> - User which can run simulation through terminal. </w:t>
+        <w:t xml:space="preserve"> - person who can use Workflow to run simulation through Terminal using Client. </w:t>
       </w:r>
     </w:p>
     <w:p>
       <w:pPr>
         <w:pStyle w:val="NormalnyWeb"/>
-        <w:ind w:left="567"/>
+        <w:jc w:val="both"/>
       </w:pPr>
       <w:r>
         <w:rPr>
@@ -2303,45 +2392,60 @@
         <w:t>Administrator</w:t>
       </w:r>
       <w:r>
-        <w:t xml:space="preserve"> - User responsible for configuration of the workflow. </w:t>
-      </w:r>
-    </w:p>
-    <w:p>
-      <w:pPr>
-        <w:pStyle w:val="Nagwekabc"/>
-        <w:numPr>
-          <w:ilvl w:val="0"/>
-          <w:numId w:val="0"/>
-        </w:numPr>
-        <w:ind w:left="357"/>
-      </w:pPr>
-    </w:p>
-    <w:p>
-      <w:pPr>
-        <w:pStyle w:val="Nagwekabc"/>
-        <w:numPr>
-          <w:ilvl w:val="0"/>
-          <w:numId w:val="0"/>
-        </w:numPr>
-        <w:ind w:left="357"/>
+        <w:t xml:space="preserve"> - person responsible for configuration of the Workflow. </w:t>
+      </w:r>
+    </w:p>
+    <w:p>
+      <w:pPr>
+        <w:pStyle w:val="NormalnyWeb"/>
+        <w:jc w:val="both"/>
+      </w:pPr>
+      <w:r>
+        <w:rPr>
+          <w:rStyle w:val="Pogrubienie"/>
+        </w:rPr>
+        <w:t>Workflow Manager</w:t>
+      </w:r>
+      <w:r>
+        <w:t xml:space="preserve"> - program which controls Workflow. Responsible for sending commands and parameters to particular parts. </w:t>
+      </w:r>
+    </w:p>
+    <w:p>
+      <w:pPr>
+        <w:pStyle w:val="NormalnyWeb"/>
+        <w:jc w:val="both"/>
+      </w:pPr>
+      <w:r>
+        <w:rPr>
+          <w:rStyle w:val="Pogrubienie"/>
+        </w:rPr>
+        <w:t>Recovery Manager</w:t>
+      </w:r>
+      <w:r>
+        <w:t xml:space="preserve"> - program which performs all tasks in order to assure safe recovery in case of crush during execution modules of Workflow Sequence. </w:t>
+      </w:r>
+    </w:p>
+    <w:p>
+      <w:pPr>
+        <w:pStyle w:val="NormalnyWeb"/>
       </w:pPr>
       <w:r>
         <w:rPr>
           <w:noProof/>
         </w:rPr>
         <w:drawing>
-          <wp:anchor distT="0" distB="0" distL="114300" distR="114300" simplePos="0" relativeHeight="251661312" behindDoc="1" locked="0" layoutInCell="1" allowOverlap="1">
+          <wp:anchor distT="0" distB="0" distL="114300" distR="114300" simplePos="0" relativeHeight="251661312" behindDoc="0" locked="0" layoutInCell="1" allowOverlap="1">
             <wp:simplePos x="0" y="0"/>
             <wp:positionH relativeFrom="column">
-              <wp:posOffset>1428750</wp:posOffset>
+              <wp:posOffset>352425</wp:posOffset>
             </wp:positionH>
             <wp:positionV relativeFrom="paragraph">
-              <wp:posOffset>3176</wp:posOffset>
+              <wp:posOffset>288290</wp:posOffset>
             </wp:positionV>
-            <wp:extent cx="2581275" cy="2418930"/>
-            <wp:effectExtent l="19050" t="0" r="9525" b="0"/>
-            <wp:wrapNone/>
-            <wp:docPr id="4" name="Obraz 2"/>
+            <wp:extent cx="4914900" cy="2314575"/>
+            <wp:effectExtent l="19050" t="0" r="0" b="0"/>
+            <wp:wrapSquare wrapText="bothSides"/>
+            <wp:docPr id="7" name="Obraz 7"/>
             <wp:cNvGraphicFramePr>
               <a:graphicFrameLocks xmlns:a="http://schemas.openxmlformats.org/drawingml/2006/main" noChangeAspect="1"/>
             </wp:cNvGraphicFramePr>
@@ -2349,7 +2453,7 @@
               <a:graphicData uri="http://schemas.openxmlformats.org/drawingml/2006/picture">
                 <pic:pic xmlns:pic="http://schemas.openxmlformats.org/drawingml/2006/picture">
                   <pic:nvPicPr>
-                    <pic:cNvPr id="0" name="Picture 2"/>
+                    <pic:cNvPr id="0" name="Picture 7"/>
                     <pic:cNvPicPr>
                       <a:picLocks noChangeAspect="1" noChangeArrowheads="1"/>
                     </pic:cNvPicPr>
@@ -2364,7 +2468,7 @@
                   <pic:spPr bwMode="auto">
                     <a:xfrm>
                       <a:off x="0" y="0"/>
-                      <a:ext cx="2584850" cy="2422280"/>
+                      <a:ext cx="4914900" cy="2314575"/>
                     </a:xfrm>
                     <a:prstGeom prst="rect">
                       <a:avLst/>
@@ -2436,6 +2540,31 @@
     </w:p>
     <w:p>
       <w:pPr>
+        <w:rPr>
+          <w:b/>
+        </w:rPr>
+      </w:pPr>
+    </w:p>
+    <w:p>
+      <w:pPr>
+        <w:rPr>
+          <w:b/>
+        </w:rPr>
+      </w:pPr>
+    </w:p>
+    <w:p>
+      <w:pPr>
+        <w:ind w:firstLine="0"/>
+      </w:pPr>
+      <w:r>
+        <w:t xml:space="preserve">Diagram 1: </w:t>
+      </w:r>
+      <w:r>
+        <w:t xml:space="preserve"> dependencies between actors.</w:t>
+      </w:r>
+    </w:p>
+    <w:p>
+      <w:pPr>
         <w:pStyle w:val="Nagwekabc"/>
         <w:numPr>
           <w:ilvl w:val="0"/>
@@ -2446,229 +2575,242 @@
     </w:p>
     <w:p>
       <w:pPr>
-        <w:rPr>
-          <w:b/>
-        </w:rPr>
-      </w:pPr>
-    </w:p>
-    <w:p>
-      <w:pPr>
-        <w:ind w:firstLine="0"/>
-      </w:pPr>
-      <w:r>
-        <w:t>Diagram showing dependencies between actors.</w:t>
-      </w:r>
-    </w:p>
-    <w:p>
-      <w:pPr>
         <w:pStyle w:val="Nagwekabc"/>
         <w:numPr>
           <w:ilvl w:val="0"/>
-          <w:numId w:val="0"/>
+          <w:numId w:val="40"/>
         </w:numPr>
-        <w:ind w:left="357"/>
-      </w:pPr>
+      </w:pPr>
+      <w:bookmarkStart w:id="5" w:name="_Toc318398723"/>
+      <w:r>
+        <w:t>Layers</w:t>
+      </w:r>
+      <w:bookmarkEnd w:id="5"/>
+    </w:p>
+    <w:p>
+      <w:pPr>
+        <w:pStyle w:val="NormalnyWeb"/>
+        <w:jc w:val="both"/>
+      </w:pPr>
+      <w:r>
+        <w:rPr>
+          <w:rStyle w:val="Pogrubienie"/>
+        </w:rPr>
+        <w:t>System</w:t>
+      </w:r>
+      <w:r>
+        <w:t xml:space="preserve"> - </w:t>
+      </w:r>
+      <w:bookmarkStart w:id="6" w:name="Access_layer"/>
+      <w:bookmarkEnd w:id="6"/>
+      <w:r>
+        <w:t>all resources and programs used in order to achieve project's aims. Organised, logically in three layers: access, controlling and calculating one.</w:t>
+      </w:r>
     </w:p>
     <w:p>
       <w:pPr>
         <w:pStyle w:val="Nagwekabc"/>
-      </w:pPr>
-      <w:bookmarkStart w:id="5" w:name="_Toc318299934"/>
-      <w:r>
-        <w:t>Other</w:t>
-      </w:r>
-      <w:r>
-        <w:t xml:space="preserve"> entities</w:t>
-      </w:r>
-      <w:bookmarkEnd w:id="5"/>
+        <w:numPr>
+          <w:ilvl w:val="0"/>
+          <w:numId w:val="40"/>
+        </w:numPr>
+      </w:pPr>
+      <w:bookmarkStart w:id="7" w:name="_Toc318398724"/>
+      <w:r>
+        <w:lastRenderedPageBreak/>
+        <w:t>Access layer</w:t>
+      </w:r>
+      <w:bookmarkEnd w:id="7"/>
     </w:p>
     <w:p>
       <w:pPr>
         <w:pStyle w:val="NormalnyWeb"/>
+        <w:jc w:val="both"/>
       </w:pPr>
       <w:r>
         <w:rPr>
           <w:rStyle w:val="Pogrubienie"/>
         </w:rPr>
-        <w:t>System</w:t>
-      </w:r>
-      <w:r>
-        <w:t xml:space="preserve"> - all resources and programs used in order to realize project aims. Organised, logically in three layers: access, controlling and calculating one. </w:t>
-      </w:r>
-    </w:p>
-    <w:p>
-      <w:r>
-        <w:pict>
-          <v:rect id="_x0000_i1025" style="width:0;height:1.5pt" o:hralign="center" o:hrstd="t" o:hr="t" fillcolor="#a0a0a0" stroked="f"/>
-        </w:pict>
-      </w:r>
-    </w:p>
-    <w:p>
-      <w:pPr>
-        <w:pStyle w:val="Nagwek3"/>
-      </w:pPr>
-      <w:bookmarkStart w:id="6" w:name="Access_layer"/>
-      <w:bookmarkStart w:id="7" w:name="_Toc318299935"/>
-      <w:bookmarkEnd w:id="6"/>
-      <w:r>
-        <w:t>Access layer</w:t>
-      </w:r>
-      <w:bookmarkEnd w:id="7"/>
+        <w:t>Client</w:t>
+      </w:r>
+      <w:r>
+        <w:t xml:space="preserve"> - program which gives Scientist possibility to remotely run simulation or Administrator to change settings of Workflow. </w:t>
+      </w:r>
     </w:p>
     <w:p>
       <w:pPr>
         <w:pStyle w:val="NormalnyWeb"/>
+        <w:jc w:val="both"/>
       </w:pPr>
       <w:r>
         <w:rPr>
           <w:rStyle w:val="Pogrubienie"/>
         </w:rPr>
-        <w:t>Client</w:t>
-      </w:r>
-      <w:r>
-        <w:t xml:space="preserve"> - program which gives Scientist possibility to remotely run simulation or Administrator to change settings of Workflow. </w:t>
+        <w:t>Terminal</w:t>
+      </w:r>
+      <w:r>
+        <w:t xml:space="preserve"> - place where Client runs.</w:t>
       </w:r>
     </w:p>
     <w:p>
       <w:pPr>
         <w:pStyle w:val="NormalnyWeb"/>
-      </w:pPr>
-      <w:r>
+        <w:jc w:val="both"/>
+      </w:pPr>
+      <w:r>
+        <w:t xml:space="preserve"> </w:t>
+      </w:r>
+    </w:p>
+    <w:p>
+      <w:pPr>
+        <w:pStyle w:val="Nagwekabc"/>
+        <w:numPr>
+          <w:ilvl w:val="0"/>
+          <w:numId w:val="40"/>
+        </w:numPr>
         <w:rPr>
           <w:rStyle w:val="Pogrubienie"/>
-        </w:rPr>
-        <w:t>Terminal</w:t>
-      </w:r>
-      <w:r>
-        <w:t xml:space="preserve"> - place where Client runs. </w:t>
-      </w:r>
-    </w:p>
-    <w:p>
-      <w:r>
-        <w:lastRenderedPageBreak/>
-        <w:pict>
-          <v:rect id="_x0000_i1026" style="width:0;height:1.5pt" o:hralign="center" o:hrstd="t" o:hr="t" fillcolor="#a0a0a0" stroked="f"/>
-        </w:pict>
-      </w:r>
-    </w:p>
-    <w:p>
-      <w:pPr>
-        <w:pStyle w:val="Nagwek3"/>
-      </w:pPr>
-      <w:bookmarkStart w:id="8" w:name="Control_layer"/>
-      <w:bookmarkStart w:id="9" w:name="_Toc318299936"/>
+          <w:b/>
+          <w:bCs w:val="0"/>
+        </w:rPr>
+      </w:pPr>
+      <w:bookmarkStart w:id="8" w:name="_Toc318398725"/>
+      <w:r>
+        <w:t>Control layer</w:t>
+      </w:r>
       <w:bookmarkEnd w:id="8"/>
-      <w:r>
-        <w:t>Control layer</w:t>
+    </w:p>
+    <w:p>
+      <w:pPr>
+        <w:pStyle w:val="NormalnyWeb"/>
+        <w:jc w:val="both"/>
+      </w:pPr>
+      <w:r>
+        <w:rPr>
+          <w:rStyle w:val="Pogrubienie"/>
+        </w:rPr>
+        <w:t>Workflow</w:t>
+      </w:r>
+      <w:r>
+        <w:t xml:space="preserve"> - </w:t>
+      </w:r>
+      <w:r>
+        <w:t>all entities: programs and modules controlling and performing simulations scientist task.</w:t>
+      </w:r>
+    </w:p>
+    <w:p>
+      <w:pPr>
+        <w:pStyle w:val="NormalnyWeb"/>
+        <w:jc w:val="both"/>
+      </w:pPr>
+      <w:r>
+        <w:rPr>
+          <w:rStyle w:val="Pogrubienie"/>
+        </w:rPr>
+        <w:t>Workflow Server</w:t>
+      </w:r>
+      <w:r>
+        <w:t xml:space="preserve"> - </w:t>
+      </w:r>
+      <w:r>
+        <w:t>logical machine where Workflow runs.</w:t>
+      </w:r>
+      <w:r>
+        <w:tab/>
+      </w:r>
+    </w:p>
+    <w:p>
+      <w:pPr>
+        <w:pStyle w:val="NormalnyWeb"/>
+        <w:jc w:val="both"/>
+      </w:pPr>
+      <w:r>
+        <w:rPr>
+          <w:rStyle w:val="Pogrubienie"/>
+        </w:rPr>
+        <w:t>Workflow Sequence</w:t>
+      </w:r>
+      <w:r>
+        <w:t xml:space="preserve"> - </w:t>
+      </w:r>
+      <w:r>
+        <w:t>ordered, connected list of programs performing actual work of system. Sequence of steps necessary to finish task. Set up by Administrator.</w:t>
+      </w:r>
+    </w:p>
+    <w:p>
+      <w:pPr>
+        <w:pStyle w:val="NormalnyWeb"/>
+        <w:jc w:val="both"/>
+      </w:pPr>
+      <w:r>
+        <w:rPr>
+          <w:rStyle w:val="Pogrubienie"/>
+        </w:rPr>
+        <w:t>Simulation</w:t>
+      </w:r>
+      <w:r>
+        <w:t xml:space="preserve"> - all start parameters needed in Workflow Sequence plus scientist id. May be considered as a instance of Workflow Sequence.</w:t>
+      </w:r>
+    </w:p>
+    <w:p>
+      <w:pPr>
+        <w:pStyle w:val="NormalnyWeb"/>
+        <w:jc w:val="both"/>
+      </w:pPr>
+      <w:r>
+        <w:rPr>
+          <w:rStyle w:val="Pogrubienie"/>
+        </w:rPr>
+        <w:t>Simulations Queue</w:t>
+      </w:r>
+      <w:r>
+        <w:t xml:space="preserve"> - queue of Simulations in Workflow sent by Scientist waiting for execution.</w:t>
+      </w:r>
+    </w:p>
+    <w:p>
+      <w:pPr>
+        <w:pStyle w:val="NormalnyWeb"/>
+        <w:jc w:val="both"/>
+      </w:pPr>
+      <w:r>
+        <w:rPr>
+          <w:rStyle w:val="Pogrubienie"/>
+        </w:rPr>
+        <w:t>Module</w:t>
+      </w:r>
+      <w:r>
+        <w:t xml:space="preserve"> - single unit-program within Workflow Sequence added by Administrator. </w:t>
+      </w:r>
+    </w:p>
+    <w:p>
+      <w:pPr>
+        <w:pStyle w:val="NormalnyWeb"/>
+        <w:jc w:val="both"/>
+      </w:pPr>
+    </w:p>
+    <w:p>
+      <w:pPr>
+        <w:pStyle w:val="Nagwekabc"/>
+        <w:numPr>
+          <w:ilvl w:val="0"/>
+          <w:numId w:val="40"/>
+        </w:numPr>
+        <w:rPr>
+          <w:rStyle w:val="Pogrubienie"/>
+          <w:b/>
+          <w:bCs w:val="0"/>
+        </w:rPr>
+      </w:pPr>
+      <w:bookmarkStart w:id="9" w:name="_Toc318398726"/>
+      <w:r>
+        <w:t>Calculation layer</w:t>
       </w:r>
       <w:bookmarkEnd w:id="9"/>
     </w:p>
     <w:p>
       <w:pPr>
         <w:pStyle w:val="NormalnyWeb"/>
-      </w:pPr>
-      <w:r>
-        <w:rPr>
-          <w:rStyle w:val="Pogrubienie"/>
-        </w:rPr>
-        <w:t>Workflow</w:t>
-      </w:r>
-      <w:r>
-        <w:t xml:space="preserve"> - main program controlling system performance. Starting all managers and therefore, indirectly modules. </w:t>
-      </w:r>
-    </w:p>
-    <w:p>
-      <w:pPr>
-        <w:pStyle w:val="NormalnyWeb"/>
-      </w:pPr>
-      <w:r>
-        <w:rPr>
-          <w:rStyle w:val="Pogrubienie"/>
-        </w:rPr>
-        <w:t>Workflow Server</w:t>
-      </w:r>
-      <w:r>
-        <w:t xml:space="preserve"> - logical machine where Workflow runs. </w:t>
-      </w:r>
-    </w:p>
-    <w:p>
-      <w:pPr>
-        <w:pStyle w:val="NormalnyWeb"/>
-      </w:pPr>
-      <w:r>
-        <w:rPr>
-          <w:rStyle w:val="Pogrubienie"/>
-        </w:rPr>
-        <w:t>Workflow Sequence</w:t>
-      </w:r>
-      <w:r>
-        <w:t xml:space="preserve"> - ordered, connected list of programs performing actual work of system. Sequence of steps necessary to finish task. Set up by Administrator. </w:t>
-      </w:r>
-    </w:p>
-    <w:p>
-      <w:pPr>
-        <w:pStyle w:val="NormalnyWeb"/>
-      </w:pPr>
-      <w:r>
-        <w:rPr>
-          <w:rStyle w:val="Pogrubienie"/>
-        </w:rPr>
-        <w:t>Workflow Manager</w:t>
-      </w:r>
-      <w:r>
-        <w:t xml:space="preserve"> - program which executes and controls Workflow Sequence. Responsible for sending commands and parameters to particular Modules. </w:t>
-      </w:r>
-    </w:p>
-    <w:p>
-      <w:pPr>
-        <w:pStyle w:val="NormalnyWeb"/>
-      </w:pPr>
-      <w:r>
-        <w:rPr>
-          <w:rStyle w:val="Pogrubienie"/>
-        </w:rPr>
-        <w:t>Module</w:t>
-      </w:r>
-      <w:r>
-        <w:t xml:space="preserve"> - single unit-program within Workflow Sequence added by Administrator. </w:t>
-      </w:r>
-    </w:p>
-    <w:p>
-      <w:pPr>
-        <w:pStyle w:val="NormalnyWeb"/>
-      </w:pPr>
-      <w:r>
-        <w:rPr>
-          <w:rStyle w:val="Pogrubienie"/>
-        </w:rPr>
-        <w:t>Recovery Manager</w:t>
-      </w:r>
-      <w:r>
-        <w:t xml:space="preserve"> - program which performs all tasks in order to assure safe recovery in case of crush during execution of Workflow Manager. </w:t>
-      </w:r>
-    </w:p>
-    <w:p>
-      <w:r>
-        <w:pict>
-          <v:rect id="_x0000_i1027" style="width:0;height:1.5pt" o:hralign="center" o:hrstd="t" o:hr="t" fillcolor="#a0a0a0" stroked="f"/>
-        </w:pict>
-      </w:r>
-    </w:p>
-    <w:p>
-      <w:pPr>
-        <w:pStyle w:val="Nagwek3"/>
-      </w:pPr>
-      <w:bookmarkStart w:id="10" w:name="Calculation_layer"/>
-      <w:bookmarkStart w:id="11" w:name="_Toc318299937"/>
-      <w:bookmarkEnd w:id="10"/>
-      <w:r>
-        <w:t>Calculation layer</w:t>
-      </w:r>
-      <w:bookmarkEnd w:id="11"/>
-    </w:p>
-    <w:p>
-      <w:pPr>
-        <w:pStyle w:val="NormalnyWeb"/>
+        <w:jc w:val="both"/>
       </w:pPr>
       <w:r>
         <w:rPr>
@@ -2719,12 +2861,12 @@
       <w:pPr>
         <w:pStyle w:val="Nagwek1"/>
       </w:pPr>
-      <w:bookmarkStart w:id="12" w:name="_Toc318299938"/>
+      <w:bookmarkStart w:id="10" w:name="_Toc318398727"/>
       <w:r>
         <w:lastRenderedPageBreak/>
         <w:t>User Requirements</w:t>
       </w:r>
-      <w:bookmarkEnd w:id="12"/>
+      <w:bookmarkEnd w:id="10"/>
     </w:p>
     <w:p>
       <w:pPr>
@@ -2734,11 +2876,11 @@
           <w:numId w:val="16"/>
         </w:numPr>
       </w:pPr>
-      <w:bookmarkStart w:id="13" w:name="_Toc318299939"/>
+      <w:bookmarkStart w:id="11" w:name="_Toc318398728"/>
       <w:r>
         <w:t>Functional requirements</w:t>
       </w:r>
-      <w:bookmarkEnd w:id="13"/>
+      <w:bookmarkEnd w:id="11"/>
     </w:p>
     <w:p>
       <w:pPr>
@@ -2874,11 +3016,11 @@
           <w:numId w:val="16"/>
         </w:numPr>
       </w:pPr>
-      <w:bookmarkStart w:id="14" w:name="_Toc318299940"/>
+      <w:bookmarkStart w:id="12" w:name="_Toc318398729"/>
       <w:r>
         <w:t>Non-functional requirements</w:t>
       </w:r>
-      <w:bookmarkEnd w:id="14"/>
+      <w:bookmarkEnd w:id="12"/>
     </w:p>
     <w:p>
       <w:pPr>
@@ -3003,12 +3145,12 @@
       <w:pPr>
         <w:pStyle w:val="Nagwek1"/>
       </w:pPr>
-      <w:bookmarkStart w:id="15" w:name="_Toc318299941"/>
+      <w:bookmarkStart w:id="13" w:name="_Toc318398730"/>
       <w:r>
         <w:lastRenderedPageBreak/>
         <w:t>System Requirements</w:t>
       </w:r>
-      <w:bookmarkEnd w:id="15"/>
+      <w:bookmarkEnd w:id="13"/>
     </w:p>
     <w:p>
       <w:pPr>
@@ -3018,11 +3160,11 @@
           <w:numId w:val="19"/>
         </w:numPr>
       </w:pPr>
-      <w:bookmarkStart w:id="16" w:name="_Toc318299942"/>
+      <w:bookmarkStart w:id="14" w:name="_Toc318398731"/>
       <w:r>
         <w:t>Use case diagram</w:t>
       </w:r>
-      <w:bookmarkEnd w:id="16"/>
+      <w:bookmarkEnd w:id="14"/>
     </w:p>
     <w:p>
       <w:pPr>
@@ -3274,7 +3416,7 @@
           <w:numId w:val="19"/>
         </w:numPr>
       </w:pPr>
-      <w:bookmarkStart w:id="17" w:name="_Toc318299943"/>
+      <w:bookmarkStart w:id="15" w:name="_Toc318398732"/>
       <w:r>
         <w:lastRenderedPageBreak/>
         <w:t>Use</w:t>
@@ -3285,7 +3427,7 @@
       <w:r>
         <w:t xml:space="preserve"> list</w:t>
       </w:r>
-      <w:bookmarkEnd w:id="17"/>
+      <w:bookmarkEnd w:id="15"/>
     </w:p>
     <w:p>
       <w:pPr>
@@ -3806,11 +3948,11 @@
           <w:numId w:val="19"/>
         </w:numPr>
       </w:pPr>
-      <w:bookmarkStart w:id="18" w:name="_Toc318299944"/>
+      <w:bookmarkStart w:id="16" w:name="_Toc318398733"/>
       <w:r>
         <w:t>Scientist's case list</w:t>
       </w:r>
-      <w:bookmarkEnd w:id="18"/>
+      <w:bookmarkEnd w:id="16"/>
     </w:p>
     <w:p>
       <w:pPr>
@@ -3892,13 +4034,13 @@
           <w:numId w:val="19"/>
         </w:numPr>
       </w:pPr>
-      <w:bookmarkStart w:id="19" w:name="Admin"/>
-      <w:bookmarkStart w:id="20" w:name="_Toc318299945"/>
-      <w:bookmarkEnd w:id="19"/>
+      <w:bookmarkStart w:id="17" w:name="Admin"/>
+      <w:bookmarkStart w:id="18" w:name="_Toc318398734"/>
+      <w:bookmarkEnd w:id="17"/>
       <w:r>
         <w:t>Administrator's case list</w:t>
       </w:r>
-      <w:bookmarkEnd w:id="20"/>
+      <w:bookmarkEnd w:id="18"/>
     </w:p>
     <w:p>
       <w:pPr>
@@ -4062,12 +4204,12 @@
       <w:r>
         <w:br w:type="page"/>
       </w:r>
-      <w:bookmarkStart w:id="21" w:name="_Toc318299946"/>
+      <w:bookmarkStart w:id="19" w:name="_Toc318398735"/>
       <w:r>
         <w:lastRenderedPageBreak/>
         <w:t>Appendix A:  Used Tools</w:t>
       </w:r>
-      <w:bookmarkEnd w:id="21"/>
+      <w:bookmarkEnd w:id="19"/>
     </w:p>
     <w:p>
       <w:pPr>
@@ -4077,11 +4219,11 @@
           <w:numId w:val="37"/>
         </w:numPr>
       </w:pPr>
-      <w:bookmarkStart w:id="22" w:name="_Toc318299947"/>
+      <w:bookmarkStart w:id="20" w:name="_Toc318398736"/>
       <w:r>
         <w:t>Enterprise Architect 9.2  ver. Trial Ultimate</w:t>
       </w:r>
-      <w:bookmarkEnd w:id="22"/>
+      <w:bookmarkEnd w:id="20"/>
     </w:p>
     <w:p>
       <w:pPr>
@@ -4121,11 +4263,11 @@
           <w:numId w:val="37"/>
         </w:numPr>
       </w:pPr>
-      <w:bookmarkStart w:id="23" w:name="_Toc318299948"/>
+      <w:bookmarkStart w:id="21" w:name="_Toc318398737"/>
       <w:r>
         <w:t>Google Code</w:t>
       </w:r>
-      <w:bookmarkEnd w:id="23"/>
+      <w:bookmarkEnd w:id="21"/>
     </w:p>
     <w:sectPr>
       <w:pgSz w:w="11906" w:h="16838"/>
@@ -6752,8 +6894,8 @@
   <w:abstractNum w:abstractNumId="19">
     <w:nsid w:val="62C14E09"/>
     <w:multiLevelType w:val="hybridMultilevel"/>
-    <w:tmpl w:val="A45E1376"/>
-    <w:lvl w:ilvl="0" w:tplc="21806CC8">
+    <w:tmpl w:val="41001CD4"/>
+    <w:lvl w:ilvl="0" w:tplc="EBB4E704">
       <w:start w:val="1"/>
       <w:numFmt w:val="lowerLetter"/>
       <w:pStyle w:val="Nagwekabc"/>
@@ -7584,6 +7726,12 @@
   </w:num>
   <w:num w:numId="39">
     <w:abstractNumId w:val="10"/>
+  </w:num>
+  <w:num w:numId="40">
+    <w:abstractNumId w:val="19"/>
+    <w:lvlOverride w:ilvl="0">
+      <w:startOverride w:val="2"/>
+    </w:lvlOverride>
   </w:num>
 </w:numbering>
 </file>

</xml_diff>